<commit_message>
Update sitemap last modification date, change URL in references.bib, and remove outdated circular visualization image
</commit_message>
<xml_diff>
--- a/OJSinTheWorld/Chile/exports/Informe.docx
+++ b/OJSinTheWorld/Chile/exports/Informe.docx
@@ -736,7 +736,7 @@
     <w:bookmarkEnd w:id="24"/>
     <w:bookmarkEnd w:id="25"/>
     <w:bookmarkEnd w:id="26"/>
-    <w:bookmarkStart w:id="37" w:name="materiales-y-métodos"/>
+    <w:bookmarkStart w:id="38" w:name="materiales-y-métodos"/>
     <w:p>
       <w:pPr>
         <w:pStyle w:val="Heading2"/>
@@ -2215,7 +2215,7 @@
     </w:p>
     <w:bookmarkEnd w:id="31"/>
     <w:bookmarkEnd w:id="32"/>
-    <w:bookmarkStart w:id="36" w:name="metodología-de-análisis"/>
+    <w:bookmarkStart w:id="37" w:name="metodología-de-análisis"/>
     <w:p>
       <w:pPr>
         <w:pStyle w:val="Heading3"/>
@@ -2839,7 +2839,7 @@
         <w:rPr>
           <w:rStyle w:val="CommentTok"/>
         </w:rPr>
-        <w:t xml:space="preserve"># Genera: chile_openalex_ampliado.csv + 3 gráficos PNG</w:t>
+        <w:t xml:space="preserve"># Genera: 13_chile_openalex_ampliado.csv + 3 gráficos PNG</w:t>
       </w:r>
       <w:r>
         <w:br/>
@@ -2857,7 +2857,7 @@
         <w:rPr>
           <w:rStyle w:val="CommentTok"/>
         </w:rPr>
-        <w:t xml:space="preserve"># Justificación: Consulta específica sobre dataset reducido por eficiencia</w:t>
+        <w:t xml:space="preserve"># Cobertura mejorada: 85.2% (259/304 revistas) vs 46.8% del Script 11</w:t>
       </w:r>
       <w:r>
         <w:br/>
@@ -2866,7 +2866,25 @@
         <w:rPr>
           <w:rStyle w:val="CommentTok"/>
         </w:rPr>
-        <w:t xml:space="preserve"># (vs script 10 que procesa beacon completo con mayor carga temporal)</w:t>
+        <w:t xml:space="preserve"># Justificación: Consulta directa específica sobre dataset chileno por mayor precisión</w:t>
+      </w:r>
+      <w:r>
+        <w:br/>
+      </w:r>
+      <w:r>
+        <w:rPr>
+          <w:rStyle w:val="CommentTok"/>
+        </w:rPr>
+        <w:t xml:space="preserve"># y acceso a 32 campos ampliados vs metodología indirecta del Script 11</w:t>
+      </w:r>
+      <w:r>
+        <w:br/>
+      </w:r>
+      <w:r>
+        <w:rPr>
+          <w:rStyle w:val="CommentTok"/>
+        </w:rPr>
+        <w:t xml:space="preserve"># NOTA: Este script genera los resultados DEFINITIVOS para el informe</w:t>
       </w:r>
     </w:p>
     <w:p>
@@ -4147,8 +4165,50 @@
       </w:r>
     </w:p>
     <w:bookmarkEnd w:id="35"/>
+    <w:bookmarkStart w:id="36" w:name="metodología-de-enriquecimiento-openalex"/>
+    <w:p>
+      <w:pPr>
+        <w:pStyle w:val="Heading4"/>
+      </w:pPr>
+      <w:r>
+        <w:t xml:space="preserve">2.2.4 Metodología de enriquecimiento OpenAlex</w:t>
+      </w:r>
+    </w:p>
+    <w:p>
+      <w:pPr>
+        <w:pStyle w:val="FirstParagraph"/>
+      </w:pPr>
+      <w:r>
+        <w:t xml:space="preserve">Para complementar los datos del PKP Beacon con indicadores de impacto académico internacional, se desarrolló un proceso de integración con la base de datos OpenAlex. Esta metodología permitió enriquecer el dataset original con métricas de visibilidad que proporcionan una perspectiva más amplia del alcance e influencia de las revistas OJS a nivel global.</w:t>
+      </w:r>
+    </w:p>
+    <w:p>
+      <w:pPr>
+        <w:pStyle w:val="BodyText"/>
+      </w:pPr>
+      <w:r>
+        <w:t xml:space="preserve">El proceso de enriquecimiento se implementó mediante la consulta sistemática de la API de OpenAlex, obteniendo cuatro métricas fundamentales para cada revista: el número de trabajos indexados (works_count), el total de citaciones recibidas (cited_by_count), el índice H de la revista (h_index), y el promedio de citaciones en los últimos dos años (2yr_mean_citedness). Estas métricas proporcionan una base sólida para evaluar tanto la productividad como el impacto de las publicaciones.</w:t>
+      </w:r>
+    </w:p>
+    <w:p>
+      <w:pPr>
+        <w:pStyle w:val="BodyText"/>
+      </w:pPr>
+      <w:r>
+        <w:t xml:space="preserve">A partir de estos datos primarios, se calcularon tres índices derivados que permiten una segmentación más precisa del ecosistema de revistas. El índice de visibilidad relaciona las citaciones totales con el número de artículos reportados en el Beacon, mientras que el índice de visibilidad ajustado considera únicamente los artículos efectivamente indexados en OpenAlex. Adicionalmente, la tasa de indexación mide qué proporción de la producción total de cada revista ha logrado visibilidad en bases de datos internacionales.</w:t>
+      </w:r>
+    </w:p>
+    <w:p>
+      <w:pPr>
+        <w:pStyle w:val="BodyText"/>
+      </w:pPr>
+      <w:r>
+        <w:t xml:space="preserve">Esta metodología permitió establecer criterios de segmentación estratégica que identifican diferentes perfiles de revistas. Las revistas estrella se caracterizan por combinar un índice de visibilidad superior a 5.0 con un índice H de al menos 25 puntos. Las oportunidades de mejora corresponden a publicaciones con alta productividad (más de 500 artículos totales) pero baja visibilidad (inferior a 2.0). Las revistas emergentes presentan un índice H entre 5 y 24 puntos, con evidencia de crecimiento sostenido e indexación reciente. Finalmente, la priorización institucional considera la combinación de citaciones totales, número de revistas y visibilidad promedio por institución.</w:t>
+      </w:r>
+    </w:p>
     <w:bookmarkEnd w:id="36"/>
     <w:bookmarkEnd w:id="37"/>
+    <w:bookmarkEnd w:id="38"/>
     <w:bookmarkStart w:id="75" w:name="resultados"/>
     <w:p>
       <w:pPr>
@@ -4158,7 +4218,7 @@
         <w:t xml:space="preserve">3. Resultados</w:t>
       </w:r>
     </w:p>
-    <w:bookmarkStart w:id="41" w:name="análisis-global"/>
+    <w:bookmarkStart w:id="42" w:name="análisis-global"/>
     <w:p>
       <w:pPr>
         <w:pStyle w:val="Heading3"/>
@@ -4167,7 +4227,7 @@
         <w:t xml:space="preserve">3.1 Análisis global</w:t>
       </w:r>
     </w:p>
-    <w:bookmarkStart w:id="38" w:name="ecosistema-global-v5-línea-base"/>
+    <w:bookmarkStart w:id="39" w:name="ecosistema-global-v5-línea-base"/>
     <w:p>
       <w:pPr>
         <w:pStyle w:val="Heading4"/>
@@ -5035,8 +5095,8 @@
         <w:t xml:space="preserve">Indonesia domina con el 44.6% de las instalaciones activas globales, seguido por Brasil (7.9%) y Estados Unidos (3.1%). Chile ocupa la posición 25 con 311 instalaciones activas, representando el 0.6% del ecosistema global.</w:t>
       </w:r>
     </w:p>
-    <w:bookmarkEnd w:id="38"/>
-    <w:bookmarkStart w:id="39" w:name="Xdd38041c28ff362b4613f655d52378fbd98e9ec"/>
+    <w:bookmarkEnd w:id="39"/>
+    <w:bookmarkStart w:id="40" w:name="Xdd38041c28ff362b4613f655d52378fbd98e9ec"/>
     <w:p>
       <w:pPr>
         <w:pStyle w:val="Heading4"/>
@@ -6285,8 +6345,8 @@
         </w:tc>
       </w:tr>
     </w:tbl>
-    <w:bookmarkEnd w:id="39"/>
-    <w:bookmarkStart w:id="40" w:name="comparación-global-v5-vs-v6"/>
+    <w:bookmarkEnd w:id="40"/>
+    <w:bookmarkStart w:id="41" w:name="comparación-global-v5-vs-v6"/>
     <w:p>
       <w:pPr>
         <w:pStyle w:val="Heading4"/>
@@ -6417,9 +6477,9 @@
         <w:t xml:space="preserve">153 → 154 (+0.7%)</w:t>
       </w:r>
     </w:p>
-    <w:bookmarkEnd w:id="40"/>
     <w:bookmarkEnd w:id="41"/>
-    <w:bookmarkStart w:id="46" w:name="análisis-específico-de-chile"/>
+    <w:bookmarkEnd w:id="42"/>
+    <w:bookmarkStart w:id="47" w:name="análisis-específico-de-chile"/>
     <w:p>
       <w:pPr>
         <w:pStyle w:val="Heading3"/>
@@ -7207,7 +7267,7 @@
         <w:t xml:space="preserve">Brasil domina claramente el ecosistema latinoamericano con 4,050 instalaciones (47.7% del total regional), seguido por Colombia, Argentina y México con volúmenes similares entre 774-795 instalaciones. Chile, con 319 instalaciones activas, representa el 3.8% del ecosistema latinoamericano y muestra una productividad promedio competitiva de 44.4 publicaciones por instalación.</w:t>
       </w:r>
     </w:p>
-    <w:bookmarkStart w:id="42" w:name="ecosistema-chileno-v5-dataset-principal"/>
+    <w:bookmarkStart w:id="43" w:name="ecosistema-chileno-v5-dataset-principal"/>
     <w:p>
       <w:pPr>
         <w:pStyle w:val="Heading4"/>
@@ -8613,8 +8673,8 @@
         <w:t xml:space="preserve">La Universidad de Chile lidera en número de instalaciones (20.6%) mientras que la UC muestra mayor productividad promedio por instalación (163.1 pub/instalación vs 26.0 de UChile).</w:t>
       </w:r>
     </w:p>
-    <w:bookmarkEnd w:id="42"/>
-    <w:bookmarkStart w:id="43" w:name="Xc777b98789deaccc19064148d2fd6f73b43bea2"/>
+    <w:bookmarkEnd w:id="43"/>
+    <w:bookmarkStart w:id="44" w:name="Xc777b98789deaccc19064148d2fd6f73b43bea2"/>
     <w:p>
       <w:pPr>
         <w:pStyle w:val="Heading4"/>
@@ -9377,8 +9437,8 @@
         </w:tc>
       </w:tr>
     </w:tbl>
-    <w:bookmarkEnd w:id="43"/>
-    <w:bookmarkStart w:id="44" w:name="X5e0063fe358a4f4c2d09e19894a5fc9b688b19b"/>
+    <w:bookmarkEnd w:id="44"/>
+    <w:bookmarkStart w:id="45" w:name="X5e0063fe358a4f4c2d09e19894a5fc9b688b19b"/>
     <w:p>
       <w:pPr>
         <w:pStyle w:val="Heading4"/>
@@ -9995,8 +10055,8 @@
         </w:tc>
       </w:tr>
     </w:tbl>
-    <w:bookmarkEnd w:id="44"/>
-    <w:bookmarkStart w:id="45" w:name="comparación-chile-v5-vs-v6"/>
+    <w:bookmarkEnd w:id="45"/>
+    <w:bookmarkStart w:id="46" w:name="comparación-chile-v5-vs-v6"/>
     <w:p>
       <w:pPr>
         <w:pStyle w:val="Heading4"/>
@@ -10127,9 +10187,9 @@
         <w:t xml:space="preserve">133,931 → 144,529 (+7.9%)</w:t>
       </w:r>
     </w:p>
-    <w:bookmarkEnd w:id="45"/>
     <w:bookmarkEnd w:id="46"/>
-    <w:bookmarkStart w:id="53" w:name="X34d0447e9061275c83599f62eb6b8480e4a4dfe"/>
+    <w:bookmarkEnd w:id="47"/>
+    <w:bookmarkStart w:id="54" w:name="X34d0447e9061275c83599f62eb6b8480e4a4dfe"/>
     <w:p>
       <w:pPr>
         <w:pStyle w:val="Heading3"/>
@@ -10242,7 +10302,7 @@
         <w:t xml:space="preserve">donde ninguna revista alcanza estándares perfectos, pero el 71.6% mantiene niveles de error manejables (&lt;1000 errores), evidenciando oportunidades concretas de mejora que pueden impactar significativamente la visibilidad internacional y la indexación en bases de datos especializadas.</w:t>
       </w:r>
     </w:p>
-    <w:bookmarkStart w:id="47" w:name="procesamiento-de-informes"/>
+    <w:bookmarkStart w:id="48" w:name="procesamiento-de-informes"/>
     <w:p>
       <w:pPr>
         <w:pStyle w:val="Heading4"/>
@@ -10371,8 +10431,8 @@
         <w:t xml:space="preserve">Errores por gravedad, tipos de errores, porcentajes de metadatos</w:t>
       </w:r>
     </w:p>
-    <w:bookmarkEnd w:id="47"/>
-    <w:bookmarkStart w:id="48" w:name="resultados-de-calidad-editorial"/>
+    <w:bookmarkEnd w:id="48"/>
+    <w:bookmarkStart w:id="49" w:name="resultados-de-calidad-editorial"/>
     <w:p>
       <w:pPr>
         <w:pStyle w:val="Heading4"/>
@@ -10525,8 +10585,8 @@
         <w:t xml:space="preserve">627.4</w:t>
       </w:r>
     </w:p>
-    <w:bookmarkEnd w:id="48"/>
-    <w:bookmarkStart w:id="49" w:name="revistas-con-mayor-número-de-errores"/>
+    <w:bookmarkEnd w:id="49"/>
+    <w:bookmarkStart w:id="50" w:name="revistas-con-mayor-número-de-errores"/>
     <w:p>
       <w:pPr>
         <w:pStyle w:val="Heading4"/>
@@ -10894,8 +10954,8 @@
         </w:tc>
       </w:tr>
     </w:tbl>
-    <w:bookmarkEnd w:id="49"/>
-    <w:bookmarkStart w:id="50" w:name="completitud-de-metadatos"/>
+    <w:bookmarkEnd w:id="50"/>
+    <w:bookmarkStart w:id="51" w:name="completitud-de-metadatos"/>
     <w:p>
       <w:pPr>
         <w:pStyle w:val="Heading4"/>
@@ -11122,8 +11182,8 @@
         </w:tc>
       </w:tr>
     </w:tbl>
-    <w:bookmarkEnd w:id="50"/>
-    <w:bookmarkStart w:id="51" w:name="Xcf525db115e411a723ad57e84c646300ab56ed7"/>
+    <w:bookmarkEnd w:id="51"/>
+    <w:bookmarkStart w:id="52" w:name="Xcf525db115e411a723ad57e84c646300ab56ed7"/>
     <w:p>
       <w:pPr>
         <w:pStyle w:val="Heading4"/>
@@ -12278,8 +12338,8 @@
         </w:tc>
       </w:tr>
     </w:tbl>
-    <w:bookmarkEnd w:id="51"/>
-    <w:bookmarkStart w:id="52" w:name="implicaciones-para-indexación"/>
+    <w:bookmarkEnd w:id="52"/>
+    <w:bookmarkStart w:id="53" w:name="implicaciones-para-indexación"/>
     <w:p>
       <w:pPr>
         <w:pStyle w:val="Heading4"/>
@@ -12705,8 +12765,8 @@
         <w:t xml:space="preserve">debe corregir las mayúsculas incorrectas en títulos y subtítulos mediante revisión editorial sistemática.</w:t>
       </w:r>
     </w:p>
-    <w:bookmarkEnd w:id="52"/>
     <w:bookmarkEnd w:id="53"/>
+    <w:bookmarkEnd w:id="54"/>
     <w:bookmarkStart w:id="60" w:name="X99808dc9c07a73c0bd67a85df3c96a49cc5d23d"/>
     <w:p>
       <w:pPr>
@@ -12758,6 +12818,37 @@
         <w:pStyle w:val="BodyText"/>
       </w:pPr>
       <w:r>
+        <w:rPr>
+          <w:b/>
+          <w:bCs/>
+        </w:rPr>
+        <w:t xml:space="preserve">El análisis se desarrolló en tres fases metodológicas progresivas</w:t>
+      </w:r>
+      <w:r>
+        <w:t xml:space="preserve">: un análisis preliminar (Script 11) que estableció las métricas base filtrando datos del beacon global, seguido de un análisis estratégico de segmentación (Script 12), y culminando con un</w:t>
+      </w:r>
+      <w:r>
+        <w:t xml:space="preserve"> </w:t>
+      </w:r>
+      <w:r>
+        <w:rPr>
+          <w:b/>
+          <w:bCs/>
+        </w:rPr>
+        <w:t xml:space="preserve">análisis ampliado y definitivo (Script 13)</w:t>
+      </w:r>
+      <w:r>
+        <w:t xml:space="preserve"> </w:t>
+      </w:r>
+      <w:r>
+        <w:t xml:space="preserve">que incorporó consulta directa a OpenAlex para las 316 revistas chilenas activas, logrando una cobertura superior (85.2% vs 46.8% del análisis preliminar) e información detallada sobre políticas de acceso abierto y características editoriales.</w:t>
+      </w:r>
+    </w:p>
+    <w:p>
+      <w:pPr>
+        <w:pStyle w:val="BodyText"/>
+      </w:pPr>
+      <w:r>
         <w:t xml:space="preserve">La integración de métricas OpenAlex con el dataset PKP Beacon permite identificar</w:t>
       </w:r>
       <w:r>
@@ -12790,7 +12881,23 @@
         <w:t xml:space="preserve"> </w:t>
       </w:r>
       <w:r>
-        <w:t xml:space="preserve">que demuestran el potencial del ecosistema chileno para alcanzar estándares internacionales de excelencia. Esta aproximación revela patrones críticos: mientras el 46.8% de las revistas chilenas logra indexación en OpenAlex, solo el 2.8% alcanza niveles de visibilidad muy alta.</w:t>
+        <w:t xml:space="preserve">que demuestran el potencial del ecosistema chileno para alcanzar estándares internacionales de excelencia. Los</w:t>
+      </w:r>
+      <w:r>
+        <w:t xml:space="preserve"> </w:t>
+      </w:r>
+      <w:r>
+        <w:rPr>
+          <w:b/>
+          <w:bCs/>
+        </w:rPr>
+        <w:t xml:space="preserve">resultados definitivos (Script 13)</w:t>
+      </w:r>
+      <w:r>
+        <w:t xml:space="preserve"> </w:t>
+      </w:r>
+      <w:r>
+        <w:t xml:space="preserve">revelan que el 85.2% de las revistas chilenas logra indexación en OpenAlex, con el 94.6% siendo completamente de acceso abierto.</w:t>
       </w:r>
     </w:p>
     <w:p>
@@ -12798,55 +12905,36 @@
         <w:pStyle w:val="BodyText"/>
       </w:pPr>
       <w:r>
-        <w:t xml:space="preserve">El análisis estratégico resultante identifica</w:t>
-      </w:r>
-      <w:r>
-        <w:t xml:space="preserve"> </w:t>
-      </w:r>
-      <w:r>
-        <w:rPr>
-          <w:b/>
-          <w:bCs/>
-        </w:rPr>
-        <w:t xml:space="preserve">cinco revistas estrella</w:t>
-      </w:r>
-      <w:r>
-        <w:t xml:space="preserve"> </w:t>
-      </w:r>
-      <w:r>
-        <w:t xml:space="preserve">(alta visibilidad internacional + alto H-index) que lideran en impacto global,</w:t>
-      </w:r>
-      <w:r>
-        <w:t xml:space="preserve"> </w:t>
-      </w:r>
-      <w:r>
-        <w:rPr>
-          <w:b/>
-          <w:bCs/>
-        </w:rPr>
-        <w:t xml:space="preserve">24 oportunidades de mejora</w:t>
-      </w:r>
-      <w:r>
-        <w:t xml:space="preserve"> </w:t>
-      </w:r>
-      <w:r>
-        <w:t xml:space="preserve">(alta productividad editorial + baja visibilidad académica) con potencial de crecimiento significativo, y</w:t>
-      </w:r>
-      <w:r>
-        <w:t xml:space="preserve"> </w:t>
-      </w:r>
-      <w:r>
-        <w:rPr>
-          <w:b/>
-          <w:bCs/>
-        </w:rPr>
-        <w:t xml:space="preserve">14 revistas emergentes</w:t>
-      </w:r>
-      <w:r>
-        <w:t xml:space="preserve"> </w:t>
-      </w:r>
-      <w:r>
-        <w:t xml:space="preserve">(crecimiento sostenido + H-index en desarrollo) que muestran trayectoria ascendente. La</w:t>
+        <w:t xml:space="preserve">El análisis estratégico resultante confirma el</w:t>
+      </w:r>
+      <w:r>
+        <w:t xml:space="preserve"> </w:t>
+      </w:r>
+      <w:r>
+        <w:rPr>
+          <w:b/>
+          <w:bCs/>
+        </w:rPr>
+        <w:t xml:space="preserve">liderazgo absoluto de JOTMI</w:t>
+      </w:r>
+      <w:r>
+        <w:t xml:space="preserve"> </w:t>
+      </w:r>
+      <w:r>
+        <w:t xml:space="preserve">(Journal of Technology Management &amp; Innovation) con H-index 51, seguido por Estudios Pedagógicos y Journal of the Chilean Chemical Society (ambos con H-index 44). Se identifica una</w:t>
+      </w:r>
+      <w:r>
+        <w:t xml:space="preserve"> </w:t>
+      </w:r>
+      <w:r>
+        <w:rPr>
+          <w:b/>
+          <w:bCs/>
+        </w:rPr>
+        <w:t xml:space="preserve">concentración del impacto en ciencias aplicadas, educación y químicas</w:t>
+      </w:r>
+      <w:r>
+        <w:t xml:space="preserve">, con oportunidades de mejora para indexación en DOAJ. La</w:t>
       </w:r>
       <w:r>
         <w:t xml:space="preserve"> </w:t>
@@ -12862,16 +12950,16 @@
         <w:t xml:space="preserve"> </w:t>
       </w:r>
       <w:r>
-        <w:t xml:space="preserve">revela el liderazgo de la Pontificia Universidad Católica y Universidad de Chile como motores del ecosistema por volumen de citaciones y número de revistas, estableciendo una hoja de ruta basada en evidencia para maximizar la proyección internacional del ecosistema editorial académico chileno.</w:t>
-      </w:r>
-    </w:p>
-    <w:bookmarkStart w:id="54" w:name="metodología-de-enriquecimiento"/>
+        <w:t xml:space="preserve">confirma el liderazgo de instituciones clave en el ecosistema editorial académico chileno.</w:t>
+      </w:r>
+    </w:p>
+    <w:bookmarkStart w:id="55" w:name="resultados-de-visibilidad-global"/>
     <w:p>
       <w:pPr>
         <w:pStyle w:val="Heading4"/>
       </w:pPr>
       <w:r>
-        <w:t xml:space="preserve">3.4.1 Metodología de enriquecimiento</w:t>
+        <w:t xml:space="preserve">3.4.1 Resultados de visibilidad global</w:t>
       </w:r>
     </w:p>
     <w:p>
@@ -12879,7 +12967,7 @@
         <w:pStyle w:val="FirstParagraph"/>
       </w:pPr>
       <w:r>
-        <w:t xml:space="preserve">Para complementar los datos del PKP Beacon con indicadores de impacto académico internacional, se desarrolló un proceso de integración con la base de datos OpenAlex. Esta metodología permitió enriquecer el dataset original con métricas de visibilidad que proporcionan una perspectiva más amplia del alcance e influencia de las revistas OJS a nivel global.</w:t>
+        <w:t xml:space="preserve">El proceso de enriquecimiento abarcó un total de 55,643 revistas que contaban con ISSN válido, logrando una cobertura exitosa en la consulta a OpenAlex. Los datos procesados se consolidaron en el dataset visualizations/beacon_ojs_con_visibilidad.csv, que constituye la base para los análisis posteriores de visibilidad e impacto internacional del ecosistema OJS.</w:t>
       </w:r>
     </w:p>
     <w:p>
@@ -12887,7 +12975,35 @@
         <w:pStyle w:val="BodyText"/>
       </w:pPr>
       <w:r>
-        <w:t xml:space="preserve">El proceso de enriquecimiento se implementó mediante la consulta sistemática de la API de OpenAlex, obteniendo cuatro métricas fundamentales para cada revista: el número de trabajos indexados (works_count), el total de citaciones recibidas (cited_by_count), el índice H de la revista (h_index), y el promedio de citaciones en los últimos dos años (2yr_mean_citedness). Estas métricas proporcionan una base sólida para evaluar tanto la productividad como el impacto de las publicaciones.</w:t>
+        <w:t xml:space="preserve">Esta integración representa un avance significativo en la comprensión del alcance global de las revistas de acceso abierto, proporcionando por primera vez una visión integral que combina datos de productividad editorial con métricas de impacto académico internacional.</w:t>
+      </w:r>
+    </w:p>
+    <w:bookmarkEnd w:id="55"/>
+    <w:bookmarkStart w:id="56" w:name="análisis-preliminar-chile-script-11"/>
+    <w:p>
+      <w:pPr>
+        <w:pStyle w:val="Heading4"/>
+      </w:pPr>
+      <w:r>
+        <w:t xml:space="preserve">3.4.2 Análisis preliminar Chile (Script 11)</w:t>
+      </w:r>
+    </w:p>
+    <w:p>
+      <w:pPr>
+        <w:pStyle w:val="FirstParagraph"/>
+      </w:pPr>
+      <w:r>
+        <w:rPr>
+          <w:b/>
+          <w:bCs/>
+        </w:rPr>
+        <w:t xml:space="preserve">Nota metodológica:</w:t>
+      </w:r>
+      <w:r>
+        <w:t xml:space="preserve"> </w:t>
+      </w:r>
+      <w:r>
+        <w:t xml:space="preserve">Este análisis preliminar utilizó datos filtrados del beacon global enriquecido, proporcionando una primera aproximación a las métricas de visibilidad. Los resultados definitivos y más completos se presentan en la sección 3.4.5 (Script 13) mediante consulta directa a OpenAlex.</w:t>
       </w:r>
     </w:p>
     <w:p>
@@ -12895,7 +13011,68 @@
         <w:pStyle w:val="BodyText"/>
       </w:pPr>
       <w:r>
-        <w:t xml:space="preserve">A partir de estos datos primarios, se calcularon tres índices derivados que permiten una segmentación más precisa del ecosistema de revistas. El índice de visibilidad relaciona las citaciones totales con el número de artículos reportados en el Beacon, mientras que el índice de visibilidad ajustado considera únicamente los artículos efectivamente indexados en OpenAlex. Adicionalmente, la tasa de indexación mide qué proporción de la producción total de cada revista ha logrado visibilidad en bases de datos internacionales.</w:t>
+        <w:rPr>
+          <w:b/>
+          <w:bCs/>
+        </w:rPr>
+        <w:t xml:space="preserve">Limitaciones del análisis preliminar:</w:t>
+      </w:r>
+      <w:r>
+        <w:t xml:space="preserve"> </w:t>
+      </w:r>
+      <w:r>
+        <w:t xml:space="preserve">-</w:t>
+      </w:r>
+      <w:r>
+        <w:t xml:space="preserve"> </w:t>
+      </w:r>
+      <w:r>
+        <w:rPr>
+          <w:b/>
+          <w:bCs/>
+        </w:rPr>
+        <w:t xml:space="preserve">Cobertura limitada</w:t>
+      </w:r>
+      <w:r>
+        <w:t xml:space="preserve">: 148 de 316 revistas (46.8%)</w:t>
+      </w:r>
+      <w:r>
+        <w:t xml:space="preserve"> </w:t>
+      </w:r>
+      <w:r>
+        <w:t xml:space="preserve">-</w:t>
+      </w:r>
+      <w:r>
+        <w:t xml:space="preserve"> </w:t>
+      </w:r>
+      <w:r>
+        <w:rPr>
+          <w:b/>
+          <w:bCs/>
+        </w:rPr>
+        <w:t xml:space="preserve">Metodología indirecta</w:t>
+      </w:r>
+      <w:r>
+        <w:t xml:space="preserve">: Filtrado de datos globales vs consulta específica</w:t>
+      </w:r>
+      <w:r>
+        <w:t xml:space="preserve"> </w:t>
+      </w:r>
+      <w:r>
+        <w:t xml:space="preserve">-</w:t>
+      </w:r>
+      <w:r>
+        <w:t xml:space="preserve"> </w:t>
+      </w:r>
+      <w:r>
+        <w:rPr>
+          <w:b/>
+          <w:bCs/>
+        </w:rPr>
+        <w:t xml:space="preserve">Campos restringidos</w:t>
+      </w:r>
+      <w:r>
+        <w:t xml:space="preserve">: Métricas básicas sin información de políticas OA</w:t>
       </w:r>
     </w:p>
     <w:p>
@@ -12903,765 +13080,19 @@
         <w:pStyle w:val="BodyText"/>
       </w:pPr>
       <w:r>
-        <w:t xml:space="preserve">Esta metodología permitió establecer criterios de segmentación estratégica que identifican diferentes perfiles de revistas. Las revistas estrella se caracterizan por combinar un índice de visibilidad superior a 5.0 con un índice H de al menos 25 puntos. Las oportunidades de mejora corresponden a publicaciones con alta productividad (más de 500 artículos totales) pero baja visibilidad (inferior a 2.0). Las revistas emergentes presentan un índice H entre 5 y 24 puntos, con evidencia de crecimiento sostenido e indexación reciente. Finalmente, la priorización institucional considera la combinación de citaciones totales, número de revistas y visibilidad promedio por institución.</w:t>
-      </w:r>
-    </w:p>
-    <w:bookmarkEnd w:id="54"/>
-    <w:bookmarkStart w:id="55" w:name="resultados-de-visibilidad-global"/>
-    <w:p>
-      <w:pPr>
-        <w:pStyle w:val="Heading4"/>
-      </w:pPr>
-      <w:r>
-        <w:t xml:space="preserve">3.4.2 Resultados de visibilidad global</w:t>
-      </w:r>
-    </w:p>
-    <w:p>
-      <w:pPr>
-        <w:pStyle w:val="FirstParagraph"/>
-      </w:pPr>
-      <w:r>
-        <w:t xml:space="preserve">El proceso de enriquecimiento abarcó un total de 55,643 revistas que contaban con ISSN válido, logrando una cobertura exitosa en la consulta a OpenAlex. Los datos procesados se consolidaron en el dataset visualizations/beacon_ojs_con_visibilidad.csv, que constituye la base para los análisis posteriores de visibilidad e impacto internacional del ecosistema OJS.</w:t>
-      </w:r>
-    </w:p>
-    <w:p>
-      <w:pPr>
-        <w:pStyle w:val="BodyText"/>
-      </w:pPr>
-      <w:r>
-        <w:t xml:space="preserve">Esta integración representa un avance significativo en la comprensión del alcance global de las revistas de acceso abierto, proporcionando por primera vez una visión integral que combina datos de productividad editorial con métricas de impacto académico internacional.</w:t>
-      </w:r>
-    </w:p>
-    <w:bookmarkEnd w:id="55"/>
-    <w:bookmarkStart w:id="56" w:name="análisis-específico-chile-script-11"/>
-    <w:p>
-      <w:pPr>
-        <w:pStyle w:val="Heading4"/>
-      </w:pPr>
-      <w:r>
-        <w:t xml:space="preserve">3.4.3 Análisis específico Chile (Script 11)</w:t>
-      </w:r>
-    </w:p>
-    <w:p>
-      <w:pPr>
-        <w:pStyle w:val="FirstParagraph"/>
-      </w:pPr>
-      <w:r>
-        <w:rPr>
-          <w:b/>
-          <w:bCs/>
-        </w:rPr>
-        <w:t xml:space="preserve">Proceso de filtrado:</w:t>
-      </w:r>
-      <w:r>
-        <w:t xml:space="preserve"> </w:t>
-      </w:r>
-      <w:r>
-        <w:t xml:space="preserve">-</w:t>
-      </w:r>
-      <w:r>
-        <w:t xml:space="preserve"> </w:t>
-      </w:r>
-      <w:r>
-        <w:rPr>
-          <w:b/>
-          <w:bCs/>
-        </w:rPr>
-        <w:t xml:space="preserve">Revistas chilenas activas (JUOJS)</w:t>
-      </w:r>
-      <w:r>
-        <w:t xml:space="preserve">: 316</w:t>
-      </w:r>
-      <w:r>
-        <w:t xml:space="preserve"> </w:t>
-      </w:r>
-      <w:r>
-        <w:t xml:space="preserve">-</w:t>
-      </w:r>
-      <w:r>
-        <w:t xml:space="preserve"> </w:t>
-      </w:r>
-      <w:r>
-        <w:rPr>
-          <w:b/>
-          <w:bCs/>
-        </w:rPr>
-        <w:t xml:space="preserve">ISSNs únicos identificados</w:t>
-      </w:r>
-      <w:r>
-        <w:t xml:space="preserve">: 460</w:t>
-      </w:r>
-      <w:r>
-        <w:t xml:space="preserve"> </w:t>
-      </w:r>
-      <w:r>
-        <w:t xml:space="preserve">-</w:t>
-      </w:r>
-      <w:r>
-        <w:t xml:space="preserve"> </w:t>
-      </w:r>
-      <w:r>
-        <w:rPr>
-          <w:b/>
-          <w:bCs/>
-        </w:rPr>
-        <w:t xml:space="preserve">Revistas encontradas en OpenAlex</w:t>
-      </w:r>
-      <w:r>
-        <w:t xml:space="preserve">: 148 de 316 (46.8%)</w:t>
-      </w:r>
-      <w:r>
-        <w:t xml:space="preserve"> </w:t>
-      </w:r>
-      <w:r>
-        <w:t xml:space="preserve">-</w:t>
-      </w:r>
-      <w:r>
-        <w:t xml:space="preserve"> </w:t>
-      </w:r>
-      <w:r>
-        <w:rPr>
-          <w:b/>
-          <w:bCs/>
-        </w:rPr>
-        <w:t xml:space="preserve">Revistas indexadas con métricas</w:t>
-      </w:r>
-      <w:r>
-        <w:t xml:space="preserve">: 109 de 148 (73.6%)</w:t>
-      </w:r>
-    </w:p>
-    <w:p>
-      <w:pPr>
-        <w:pStyle w:val="BodyText"/>
-      </w:pPr>
-      <w:r>
-        <w:rPr>
-          <w:b/>
-          <w:bCs/>
-        </w:rPr>
-        <w:t xml:space="preserve">Métricas agregadas Chile:</w:t>
-      </w:r>
-      <w:r>
-        <w:t xml:space="preserve"> </w:t>
-      </w:r>
-      <w:r>
-        <w:t xml:space="preserve">-</w:t>
-      </w:r>
-      <w:r>
-        <w:t xml:space="preserve"> </w:t>
-      </w:r>
-      <w:r>
-        <w:rPr>
-          <w:b/>
-          <w:bCs/>
-        </w:rPr>
-        <w:t xml:space="preserve">Total artículos indexados</w:t>
-      </w:r>
-      <w:r>
-        <w:t xml:space="preserve">: 25,155</w:t>
-      </w:r>
-      <w:r>
-        <w:t xml:space="preserve"> </w:t>
-      </w:r>
-      <w:r>
-        <w:t xml:space="preserve">-</w:t>
-      </w:r>
-      <w:r>
-        <w:t xml:space="preserve"> </w:t>
-      </w:r>
-      <w:r>
-        <w:rPr>
-          <w:b/>
-          <w:bCs/>
-        </w:rPr>
-        <w:t xml:space="preserve">Total citaciones recibidas</w:t>
-      </w:r>
-      <w:r>
-        <w:t xml:space="preserve">: 72,507</w:t>
-      </w:r>
-      <w:r>
-        <w:t xml:space="preserve"> </w:t>
-      </w:r>
-      <w:r>
-        <w:t xml:space="preserve">-</w:t>
-      </w:r>
-      <w:r>
-        <w:t xml:space="preserve"> </w:t>
-      </w:r>
-      <w:r>
-        <w:rPr>
-          <w:b/>
-          <w:bCs/>
-        </w:rPr>
-        <w:t xml:space="preserve">Índice de visibilidad promedio</w:t>
-      </w:r>
-      <w:r>
-        <w:t xml:space="preserve">: 1.56</w:t>
-      </w:r>
-      <w:r>
-        <w:t xml:space="preserve"> </w:t>
-      </w:r>
-      <w:r>
-        <w:t xml:space="preserve">-</w:t>
-      </w:r>
-      <w:r>
-        <w:t xml:space="preserve"> </w:t>
-      </w:r>
-      <w:r>
-        <w:rPr>
-          <w:b/>
-          <w:bCs/>
-        </w:rPr>
-        <w:t xml:space="preserve">Índice de visibilidad mediano</w:t>
-      </w:r>
-      <w:r>
-        <w:t xml:space="preserve">: 0.51</w:t>
-      </w:r>
-      <w:r>
-        <w:t xml:space="preserve"> </w:t>
-      </w:r>
-      <w:r>
-        <w:t xml:space="preserve">-</w:t>
-      </w:r>
-      <w:r>
-        <w:t xml:space="preserve"> </w:t>
-      </w:r>
-      <w:r>
-        <w:rPr>
-          <w:b/>
-          <w:bCs/>
-        </w:rPr>
-        <w:t xml:space="preserve">H-index promedio</w:t>
-      </w:r>
-      <w:r>
-        <w:t xml:space="preserve">: 7.2</w:t>
-      </w:r>
-      <w:r>
-        <w:t xml:space="preserve"> </w:t>
-      </w:r>
-      <w:r>
-        <w:t xml:space="preserve">-</w:t>
-      </w:r>
-      <w:r>
-        <w:t xml:space="preserve"> </w:t>
-      </w:r>
-      <w:r>
-        <w:rPr>
-          <w:b/>
-          <w:bCs/>
-        </w:rPr>
-        <w:t xml:space="preserve">H-index mediano</w:t>
-      </w:r>
-      <w:r>
-        <w:t xml:space="preserve">: 4.0</w:t>
-      </w:r>
-    </w:p>
-    <w:p>
-      <w:pPr>
-        <w:pStyle w:val="BodyText"/>
-      </w:pPr>
-      <w:r>
-        <w:rPr>
-          <w:b/>
-          <w:bCs/>
-        </w:rPr>
-        <w:t xml:space="preserve">Top 5 revistas chilenas por visibilidad:</w:t>
-      </w:r>
-    </w:p>
-    <w:tbl>
-      <w:tblPr>
-        <w:tblStyle w:val="Table"/>
-        <w:tblW w:type="pct" w:w="5000"/>
-        <w:tblLayout w:type="fixed"/>
-        <w:tblLook w:firstRow="1" w:lastRow="0" w:firstColumn="0" w:lastColumn="0" w:noHBand="0" w:noVBand="0" w:val="0020"/>
-      </w:tblPr>
-      <w:tblGrid>
-        <w:gridCol w:w="950"/>
-        <w:gridCol w:w="950"/>
-        <w:gridCol w:w="633"/>
-        <w:gridCol w:w="1161"/>
-        <w:gridCol w:w="1267"/>
-        <w:gridCol w:w="1900"/>
-        <w:gridCol w:w="1056"/>
-      </w:tblGrid>
-      <w:tr>
-        <w:trPr>
-          <w:tblHeader w:val="on"/>
-        </w:trPr>
-        <w:tc>
-          <w:tcPr/>
-          <w:p>
-            <w:pPr>
-              <w:pStyle w:val="Compact"/>
-            </w:pPr>
-            <w:r>
-              <w:t xml:space="preserve">Ranking</w:t>
-            </w:r>
-          </w:p>
-        </w:tc>
-        <w:tc>
-          <w:tcPr/>
-          <w:p>
-            <w:pPr>
-              <w:pStyle w:val="Compact"/>
-            </w:pPr>
-            <w:r>
-              <w:t xml:space="preserve">Revista</w:t>
-            </w:r>
-          </w:p>
-        </w:tc>
-        <w:tc>
-          <w:tcPr/>
-          <w:p>
-            <w:pPr>
-              <w:pStyle w:val="Compact"/>
-            </w:pPr>
-            <w:r>
-              <w:t xml:space="preserve">ISSN</w:t>
-            </w:r>
-          </w:p>
-        </w:tc>
-        <w:tc>
-          <w:tcPr/>
-          <w:p>
-            <w:pPr>
-              <w:pStyle w:val="Compact"/>
-            </w:pPr>
-            <w:r>
-              <w:t xml:space="preserve">Artículos</w:t>
-            </w:r>
-          </w:p>
-        </w:tc>
-        <w:tc>
-          <w:tcPr/>
-          <w:p>
-            <w:pPr>
-              <w:pStyle w:val="Compact"/>
-            </w:pPr>
-            <w:r>
-              <w:t xml:space="preserve">Citaciones</w:t>
-            </w:r>
-          </w:p>
-        </w:tc>
-        <w:tc>
-          <w:tcPr/>
-          <w:p>
-            <w:pPr>
-              <w:pStyle w:val="Compact"/>
-            </w:pPr>
-            <w:r>
-              <w:t xml:space="preserve">Índice Visibilidad</w:t>
-            </w:r>
-          </w:p>
-        </w:tc>
-        <w:tc>
-          <w:tcPr/>
-          <w:p>
-            <w:pPr>
-              <w:pStyle w:val="Compact"/>
-            </w:pPr>
-            <w:r>
-              <w:t xml:space="preserve">H-index</w:t>
-            </w:r>
-          </w:p>
-        </w:tc>
-      </w:tr>
-      <w:tr>
-        <w:tc>
-          <w:tcPr/>
-          <w:p>
-            <w:pPr>
-              <w:pStyle w:val="Compact"/>
-            </w:pPr>
-            <w:r>
-              <w:t xml:space="preserve">1</w:t>
-            </w:r>
-          </w:p>
-        </w:tc>
-        <w:tc>
-          <w:tcPr/>
-          <w:p>
-            <w:pPr>
-              <w:pStyle w:val="Compact"/>
-            </w:pPr>
-            <w:r>
-              <w:t xml:space="preserve">Chungara Revista de Antropología Chilena</w:t>
-            </w:r>
-          </w:p>
-        </w:tc>
-        <w:tc>
-          <w:tcPr/>
-          <w:p>
-            <w:pPr>
-              <w:pStyle w:val="Compact"/>
-            </w:pPr>
-            <w:r>
-              <w:t xml:space="preserve">0717-7356</w:t>
-            </w:r>
-          </w:p>
-        </w:tc>
-        <w:tc>
-          <w:tcPr/>
-          <w:p>
-            <w:pPr>
-              <w:pStyle w:val="Compact"/>
-            </w:pPr>
-            <w:r>
-              <w:t xml:space="preserve">1,047</w:t>
-            </w:r>
-          </w:p>
-        </w:tc>
-        <w:tc>
-          <w:tcPr/>
-          <w:p>
-            <w:pPr>
-              <w:pStyle w:val="Compact"/>
-            </w:pPr>
-            <w:r>
-              <w:t xml:space="preserve">7,883</w:t>
-            </w:r>
-          </w:p>
-        </w:tc>
-        <w:tc>
-          <w:tcPr/>
-          <w:p>
-            <w:pPr>
-              <w:pStyle w:val="Compact"/>
-            </w:pPr>
-            <w:r>
-              <w:t xml:space="preserve">48.66</w:t>
-            </w:r>
-          </w:p>
-        </w:tc>
-        <w:tc>
-          <w:tcPr/>
-          <w:p>
-            <w:pPr>
-              <w:pStyle w:val="Compact"/>
-            </w:pPr>
-            <w:r>
-              <w:t xml:space="preserve">34</w:t>
-            </w:r>
-          </w:p>
-        </w:tc>
-      </w:tr>
-      <w:tr>
-        <w:tc>
-          <w:tcPr/>
-          <w:p>
-            <w:pPr>
-              <w:pStyle w:val="Compact"/>
-            </w:pPr>
-            <w:r>
-              <w:t xml:space="preserve">2</w:t>
-            </w:r>
-          </w:p>
-        </w:tc>
-        <w:tc>
-          <w:tcPr/>
-          <w:p>
-            <w:pPr>
-              <w:pStyle w:val="Compact"/>
-            </w:pPr>
-            <w:r>
-              <w:t xml:space="preserve">Journal of Technology Management &amp; Innovation</w:t>
-            </w:r>
-          </w:p>
-        </w:tc>
-        <w:tc>
-          <w:tcPr/>
-          <w:p>
-            <w:pPr>
-              <w:pStyle w:val="Compact"/>
-            </w:pPr>
-            <w:r>
-              <w:t xml:space="preserve">0718-2724</w:t>
-            </w:r>
-          </w:p>
-        </w:tc>
-        <w:tc>
-          <w:tcPr/>
-          <w:p>
-            <w:pPr>
-              <w:pStyle w:val="Compact"/>
-            </w:pPr>
-            <w:r>
-              <w:t xml:space="preserve">850</w:t>
-            </w:r>
-          </w:p>
-        </w:tc>
-        <w:tc>
-          <w:tcPr/>
-          <w:p>
-            <w:pPr>
-              <w:pStyle w:val="Compact"/>
-            </w:pPr>
-            <w:r>
-              <w:t xml:space="preserve">13,671</w:t>
-            </w:r>
-          </w:p>
-        </w:tc>
-        <w:tc>
-          <w:tcPr/>
-          <w:p>
-            <w:pPr>
-              <w:pStyle w:val="Compact"/>
-            </w:pPr>
-            <w:r>
-              <w:t xml:space="preserve">14.24</w:t>
-            </w:r>
-          </w:p>
-        </w:tc>
-        <w:tc>
-          <w:tcPr/>
-          <w:p>
-            <w:pPr>
-              <w:pStyle w:val="Compact"/>
-            </w:pPr>
-            <w:r>
-              <w:t xml:space="preserve">51</w:t>
-            </w:r>
-          </w:p>
-        </w:tc>
-      </w:tr>
-      <w:tr>
-        <w:tc>
-          <w:tcPr/>
-          <w:p>
-            <w:pPr>
-              <w:pStyle w:val="Compact"/>
-            </w:pPr>
-            <w:r>
-              <w:t xml:space="preserve">3</w:t>
-            </w:r>
-          </w:p>
-        </w:tc>
-        <w:tc>
-          <w:tcPr/>
-          <w:p>
-            <w:pPr>
-              <w:pStyle w:val="Compact"/>
-            </w:pPr>
-            <w:r>
-              <w:t xml:space="preserve">Boletín Latinoamericano de Plantas Medicinales</w:t>
-            </w:r>
-          </w:p>
-        </w:tc>
-        <w:tc>
-          <w:tcPr/>
-          <w:p>
-            <w:pPr>
-              <w:pStyle w:val="Compact"/>
-            </w:pPr>
-            <w:r>
-              <w:t xml:space="preserve">0717-7917</w:t>
-            </w:r>
-          </w:p>
-        </w:tc>
-        <w:tc>
-          <w:tcPr/>
-          <w:p>
-            <w:pPr>
-              <w:pStyle w:val="Compact"/>
-            </w:pPr>
-            <w:r>
-              <w:t xml:space="preserve">1,115</w:t>
-            </w:r>
-          </w:p>
-        </w:tc>
-        <w:tc>
-          <w:tcPr/>
-          <w:p>
-            <w:pPr>
-              <w:pStyle w:val="Compact"/>
-            </w:pPr>
-            <w:r>
-              <w:t xml:space="preserve">4,854</w:t>
-            </w:r>
-          </w:p>
-        </w:tc>
-        <w:tc>
-          <w:tcPr/>
-          <w:p>
-            <w:pPr>
-              <w:pStyle w:val="Compact"/>
-            </w:pPr>
-            <w:r>
-              <w:t xml:space="preserve">11.06</w:t>
-            </w:r>
-          </w:p>
-        </w:tc>
-        <w:tc>
-          <w:tcPr/>
-          <w:p>
-            <w:pPr>
-              <w:pStyle w:val="Compact"/>
-            </w:pPr>
-            <w:r>
-              <w:t xml:space="preserve">26</w:t>
-            </w:r>
-          </w:p>
-        </w:tc>
-      </w:tr>
-      <w:tr>
-        <w:tc>
-          <w:tcPr/>
-          <w:p>
-            <w:pPr>
-              <w:pStyle w:val="Compact"/>
-            </w:pPr>
-            <w:r>
-              <w:t xml:space="preserve">4</w:t>
-            </w:r>
-          </w:p>
-        </w:tc>
-        <w:tc>
-          <w:tcPr/>
-          <w:p>
-            <w:pPr>
-              <w:pStyle w:val="Compact"/>
-            </w:pPr>
-            <w:r>
-              <w:t xml:space="preserve">Ciencia y Enfermería</w:t>
-            </w:r>
-          </w:p>
-        </w:tc>
-        <w:tc>
-          <w:tcPr/>
-          <w:p>
-            <w:pPr>
-              <w:pStyle w:val="Compact"/>
-            </w:pPr>
-            <w:r>
-              <w:t xml:space="preserve">0717-9553</w:t>
-            </w:r>
-          </w:p>
-        </w:tc>
-        <w:tc>
-          <w:tcPr/>
-          <w:p>
-            <w:pPr>
-              <w:pStyle w:val="Compact"/>
-            </w:pPr>
-            <w:r>
-              <w:t xml:space="preserve">627</w:t>
-            </w:r>
-          </w:p>
-        </w:tc>
-        <w:tc>
-          <w:tcPr/>
-          <w:p>
-            <w:pPr>
-              <w:pStyle w:val="Compact"/>
-            </w:pPr>
-            <w:r>
-              <w:t xml:space="preserve">5,803</w:t>
-            </w:r>
-          </w:p>
-        </w:tc>
-        <w:tc>
-          <w:tcPr/>
-          <w:p>
-            <w:pPr>
-              <w:pStyle w:val="Compact"/>
-            </w:pPr>
-            <w:r>
-              <w:t xml:space="preserve">7.73</w:t>
-            </w:r>
-          </w:p>
-        </w:tc>
-        <w:tc>
-          <w:tcPr/>
-          <w:p>
-            <w:pPr>
-              <w:pStyle w:val="Compact"/>
-            </w:pPr>
-            <w:r>
-              <w:t xml:space="preserve">32</w:t>
-            </w:r>
-          </w:p>
-        </w:tc>
-      </w:tr>
-      <w:tr>
-        <w:tc>
-          <w:tcPr/>
-          <w:p>
-            <w:pPr>
-              <w:pStyle w:val="Compact"/>
-            </w:pPr>
-            <w:r>
-              <w:t xml:space="preserve">5</w:t>
-            </w:r>
-          </w:p>
-        </w:tc>
-        <w:tc>
-          <w:tcPr/>
-          <w:p>
-            <w:pPr>
-              <w:pStyle w:val="Compact"/>
-            </w:pPr>
-            <w:r>
-              <w:t xml:space="preserve">Psykhe</w:t>
-            </w:r>
-          </w:p>
-        </w:tc>
-        <w:tc>
-          <w:tcPr/>
-          <w:p>
-            <w:pPr>
-              <w:pStyle w:val="Compact"/>
-            </w:pPr>
-            <w:r>
-              <w:t xml:space="preserve">0718-2228</w:t>
-            </w:r>
-          </w:p>
-        </w:tc>
-        <w:tc>
-          <w:tcPr/>
-          <w:p>
-            <w:pPr>
-              <w:pStyle w:val="Compact"/>
-            </w:pPr>
-            <w:r>
-              <w:t xml:space="preserve">611</w:t>
-            </w:r>
-          </w:p>
-        </w:tc>
-        <w:tc>
-          <w:tcPr/>
-          <w:p>
-            <w:pPr>
-              <w:pStyle w:val="Compact"/>
-            </w:pPr>
-            <w:r>
-              <w:t xml:space="preserve">5,853</w:t>
-            </w:r>
-          </w:p>
-        </w:tc>
-        <w:tc>
-          <w:tcPr/>
-          <w:p>
-            <w:pPr>
-              <w:pStyle w:val="Compact"/>
-            </w:pPr>
-            <w:r>
-              <w:t xml:space="preserve">6.71</w:t>
-            </w:r>
-          </w:p>
-        </w:tc>
-        <w:tc>
-          <w:tcPr/>
-          <w:p>
-            <w:pPr>
-              <w:pStyle w:val="Compact"/>
-            </w:pPr>
-            <w:r>
-              <w:t xml:space="preserve">36</w:t>
-            </w:r>
-          </w:p>
-        </w:tc>
-      </w:tr>
-    </w:tbl>
+        <w:rPr>
+          <w:b/>
+          <w:bCs/>
+        </w:rPr>
+        <w:t xml:space="preserve">Justificación del análisis ampliado:</w:t>
+      </w:r>
+      <w:r>
+        <w:t xml:space="preserve"> </w:t>
+      </w:r>
+      <w:r>
+        <w:t xml:space="preserve">La baja cobertura del 46.8% evidenció la necesidad de implementar el Script 13 con consulta directa a OpenAlex, logrando una cobertura del 85.2% y acceso a 32 campos ampliados incluyendo políticas de acceso abierto, APC, y métricas detalladas de impacto.</w:t>
+      </w:r>
+    </w:p>
     <w:bookmarkEnd w:id="56"/>
     <w:bookmarkStart w:id="57" w:name="Xd479adb1a7675b45e887529294e3394a919152d"/>
     <w:p>
@@ -13669,7 +13100,7 @@
         <w:pStyle w:val="Heading4"/>
       </w:pPr>
       <w:r>
-        <w:t xml:space="preserve">3.4.4 Análisis estratégico de visibilidad (Script 12)</w:t>
+        <w:t xml:space="preserve">3.4.3 Análisis estratégico de visibilidad (Script 12)</w:t>
       </w:r>
     </w:p>
     <w:p>
@@ -13918,7 +13349,7 @@
           <w:b/>
           <w:bCs/>
         </w:rPr>
-        <w:t xml:space="preserve">Revistas estrella identificadas (alta visibilidad + alto H-index):</w:t>
+        <w:t xml:space="preserve">Top 10 revistas chilenas por H-index (Script 13 - Datos definitivos OpenAlex):</w:t>
       </w:r>
     </w:p>
     <w:tbl>
@@ -13929,11 +13360,12 @@
         <w:tblLook w:firstRow="1" w:lastRow="0" w:firstColumn="0" w:lastColumn="0" w:noHBand="0" w:noVBand="0" w:val="0020"/>
       </w:tblPr>
       <w:tblGrid>
-        <w:gridCol w:w="1320"/>
-        <w:gridCol w:w="880"/>
-        <w:gridCol w:w="2640"/>
-        <w:gridCol w:w="1320"/>
-        <w:gridCol w:w="1760"/>
+        <w:gridCol w:w="1149"/>
+        <w:gridCol w:w="1149"/>
+        <w:gridCol w:w="1532"/>
+        <w:gridCol w:w="1277"/>
+        <w:gridCol w:w="2043"/>
+        <w:gridCol w:w="766"/>
       </w:tblGrid>
       <w:tr>
         <w:trPr>
@@ -13957,28 +13389,6 @@
               <w:pStyle w:val="Compact"/>
             </w:pPr>
             <w:r>
-              <w:t xml:space="preserve">ISSN</w:t>
-            </w:r>
-          </w:p>
-        </w:tc>
-        <w:tc>
-          <w:tcPr/>
-          <w:p>
-            <w:pPr>
-              <w:pStyle w:val="Compact"/>
-            </w:pPr>
-            <w:r>
-              <w:t xml:space="preserve">Índice Visibilidad</w:t>
-            </w:r>
-          </w:p>
-        </w:tc>
-        <w:tc>
-          <w:tcPr/>
-          <w:p>
-            <w:pPr>
-              <w:pStyle w:val="Compact"/>
-            </w:pPr>
-            <w:r>
               <w:t xml:space="preserve">H-index</w:t>
             </w:r>
           </w:p>
@@ -13991,6 +13401,39 @@
             </w:pPr>
             <w:r>
               <w:t xml:space="preserve">Citaciones</w:t>
+            </w:r>
+          </w:p>
+        </w:tc>
+        <w:tc>
+          <w:tcPr/>
+          <w:p>
+            <w:pPr>
+              <w:pStyle w:val="Compact"/>
+            </w:pPr>
+            <w:r>
+              <w:t xml:space="preserve">Trabajos</w:t>
+            </w:r>
+          </w:p>
+        </w:tc>
+        <w:tc>
+          <w:tcPr/>
+          <w:p>
+            <w:pPr>
+              <w:pStyle w:val="Compact"/>
+            </w:pPr>
+            <w:r>
+              <w:t xml:space="preserve">Acceso Abierto</w:t>
+            </w:r>
+          </w:p>
+        </w:tc>
+        <w:tc>
+          <w:tcPr/>
+          <w:p>
+            <w:pPr>
+              <w:pStyle w:val="Compact"/>
+            </w:pPr>
+            <w:r>
+              <w:t xml:space="preserve">DOAJ</w:t>
             </w:r>
           </w:p>
         </w:tc>
@@ -14003,51 +13446,62 @@
               <w:pStyle w:val="Compact"/>
             </w:pPr>
             <w:r>
-              <w:t xml:space="preserve">Chungara Revista de Antropología Chilena</w:t>
-            </w:r>
-          </w:p>
-        </w:tc>
-        <w:tc>
-          <w:tcPr/>
-          <w:p>
-            <w:pPr>
-              <w:pStyle w:val="Compact"/>
-            </w:pPr>
-            <w:r>
-              <w:t xml:space="preserve">0717-7356</w:t>
-            </w:r>
-          </w:p>
-        </w:tc>
-        <w:tc>
-          <w:tcPr/>
-          <w:p>
-            <w:pPr>
-              <w:pStyle w:val="Compact"/>
-            </w:pPr>
-            <w:r>
-              <w:t xml:space="preserve">48.66</w:t>
-            </w:r>
-          </w:p>
-        </w:tc>
-        <w:tc>
-          <w:tcPr/>
-          <w:p>
-            <w:pPr>
-              <w:pStyle w:val="Compact"/>
-            </w:pPr>
-            <w:r>
-              <w:t xml:space="preserve">34</w:t>
-            </w:r>
-          </w:p>
-        </w:tc>
-        <w:tc>
-          <w:tcPr/>
-          <w:p>
-            <w:pPr>
-              <w:pStyle w:val="Compact"/>
-            </w:pPr>
-            <w:r>
-              <w:t xml:space="preserve">7,883</w:t>
+              <w:t xml:space="preserve">Journal of Technology Management &amp; Innovation</w:t>
+            </w:r>
+          </w:p>
+        </w:tc>
+        <w:tc>
+          <w:tcPr/>
+          <w:p>
+            <w:pPr>
+              <w:pStyle w:val="Compact"/>
+            </w:pPr>
+            <w:r>
+              <w:t xml:space="preserve">51</w:t>
+            </w:r>
+          </w:p>
+        </w:tc>
+        <w:tc>
+          <w:tcPr/>
+          <w:p>
+            <w:pPr>
+              <w:pStyle w:val="Compact"/>
+            </w:pPr>
+            <w:r>
+              <w:t xml:space="preserve">13,607</w:t>
+            </w:r>
+          </w:p>
+        </w:tc>
+        <w:tc>
+          <w:tcPr/>
+          <w:p>
+            <w:pPr>
+              <w:pStyle w:val="Compact"/>
+            </w:pPr>
+            <w:r>
+              <w:t xml:space="preserve">892</w:t>
+            </w:r>
+          </w:p>
+        </w:tc>
+        <w:tc>
+          <w:tcPr/>
+          <w:p>
+            <w:pPr>
+              <w:pStyle w:val="Compact"/>
+            </w:pPr>
+            <w:r>
+              <w:t xml:space="preserve">Sí</w:t>
+            </w:r>
+          </w:p>
+        </w:tc>
+        <w:tc>
+          <w:tcPr/>
+          <w:p>
+            <w:pPr>
+              <w:pStyle w:val="Compact"/>
+            </w:pPr>
+            <w:r>
+              <w:t xml:space="preserve">Sí</w:t>
             </w:r>
           </w:p>
         </w:tc>
@@ -14060,51 +13514,62 @@
               <w:pStyle w:val="Compact"/>
             </w:pPr>
             <w:r>
-              <w:t xml:space="preserve">Journal of Technology Management &amp; Innovation</w:t>
-            </w:r>
-          </w:p>
-        </w:tc>
-        <w:tc>
-          <w:tcPr/>
-          <w:p>
-            <w:pPr>
-              <w:pStyle w:val="Compact"/>
-            </w:pPr>
-            <w:r>
-              <w:t xml:space="preserve">0718-2724</w:t>
-            </w:r>
-          </w:p>
-        </w:tc>
-        <w:tc>
-          <w:tcPr/>
-          <w:p>
-            <w:pPr>
-              <w:pStyle w:val="Compact"/>
-            </w:pPr>
-            <w:r>
-              <w:t xml:space="preserve">14.24</w:t>
-            </w:r>
-          </w:p>
-        </w:tc>
-        <w:tc>
-          <w:tcPr/>
-          <w:p>
-            <w:pPr>
-              <w:pStyle w:val="Compact"/>
-            </w:pPr>
-            <w:r>
-              <w:t xml:space="preserve">51</w:t>
-            </w:r>
-          </w:p>
-        </w:tc>
-        <w:tc>
-          <w:tcPr/>
-          <w:p>
-            <w:pPr>
-              <w:pStyle w:val="Compact"/>
-            </w:pPr>
-            <w:r>
-              <w:t xml:space="preserve">13,671</w:t>
+              <w:t xml:space="preserve">Estudios Pedagógicos</w:t>
+            </w:r>
+          </w:p>
+        </w:tc>
+        <w:tc>
+          <w:tcPr/>
+          <w:p>
+            <w:pPr>
+              <w:pStyle w:val="Compact"/>
+            </w:pPr>
+            <w:r>
+              <w:t xml:space="preserve">44</w:t>
+            </w:r>
+          </w:p>
+        </w:tc>
+        <w:tc>
+          <w:tcPr/>
+          <w:p>
+            <w:pPr>
+              <w:pStyle w:val="Compact"/>
+            </w:pPr>
+            <w:r>
+              <w:t xml:space="preserve">12,642</w:t>
+            </w:r>
+          </w:p>
+        </w:tc>
+        <w:tc>
+          <w:tcPr/>
+          <w:p>
+            <w:pPr>
+              <w:pStyle w:val="Compact"/>
+            </w:pPr>
+            <w:r>
+              <w:t xml:space="preserve">1241</w:t>
+            </w:r>
+          </w:p>
+        </w:tc>
+        <w:tc>
+          <w:tcPr/>
+          <w:p>
+            <w:pPr>
+              <w:pStyle w:val="Compact"/>
+            </w:pPr>
+            <w:r>
+              <w:t xml:space="preserve">Sí</w:t>
+            </w:r>
+          </w:p>
+        </w:tc>
+        <w:tc>
+          <w:tcPr/>
+          <w:p>
+            <w:pPr>
+              <w:pStyle w:val="Compact"/>
+            </w:pPr>
+            <w:r>
+              <w:t xml:space="preserve">No</w:t>
             </w:r>
           </w:p>
         </w:tc>
@@ -14117,51 +13582,62 @@
               <w:pStyle w:val="Compact"/>
             </w:pPr>
             <w:r>
-              <w:t xml:space="preserve">Boletín Latinoamericano de Plantas Medicinales</w:t>
-            </w:r>
-          </w:p>
-        </w:tc>
-        <w:tc>
-          <w:tcPr/>
-          <w:p>
-            <w:pPr>
-              <w:pStyle w:val="Compact"/>
-            </w:pPr>
-            <w:r>
-              <w:t xml:space="preserve">0717-7917</w:t>
-            </w:r>
-          </w:p>
-        </w:tc>
-        <w:tc>
-          <w:tcPr/>
-          <w:p>
-            <w:pPr>
-              <w:pStyle w:val="Compact"/>
-            </w:pPr>
-            <w:r>
-              <w:t xml:space="preserve">11.06</w:t>
-            </w:r>
-          </w:p>
-        </w:tc>
-        <w:tc>
-          <w:tcPr/>
-          <w:p>
-            <w:pPr>
-              <w:pStyle w:val="Compact"/>
-            </w:pPr>
-            <w:r>
-              <w:t xml:space="preserve">26</w:t>
-            </w:r>
-          </w:p>
-        </w:tc>
-        <w:tc>
-          <w:tcPr/>
-          <w:p>
-            <w:pPr>
-              <w:pStyle w:val="Compact"/>
-            </w:pPr>
-            <w:r>
-              <w:t xml:space="preserve">4,854</w:t>
+              <w:t xml:space="preserve">Journal of the Chilean Chemical Society</w:t>
+            </w:r>
+          </w:p>
+        </w:tc>
+        <w:tc>
+          <w:tcPr/>
+          <w:p>
+            <w:pPr>
+              <w:pStyle w:val="Compact"/>
+            </w:pPr>
+            <w:r>
+              <w:t xml:space="preserve">44</w:t>
+            </w:r>
+          </w:p>
+        </w:tc>
+        <w:tc>
+          <w:tcPr/>
+          <w:p>
+            <w:pPr>
+              <w:pStyle w:val="Compact"/>
+            </w:pPr>
+            <w:r>
+              <w:t xml:space="preserve">17,365</w:t>
+            </w:r>
+          </w:p>
+        </w:tc>
+        <w:tc>
+          <w:tcPr/>
+          <w:p>
+            <w:pPr>
+              <w:pStyle w:val="Compact"/>
+            </w:pPr>
+            <w:r>
+              <w:t xml:space="preserve">1838</w:t>
+            </w:r>
+          </w:p>
+        </w:tc>
+        <w:tc>
+          <w:tcPr/>
+          <w:p>
+            <w:pPr>
+              <w:pStyle w:val="Compact"/>
+            </w:pPr>
+            <w:r>
+              <w:t xml:space="preserve">Sí</w:t>
+            </w:r>
+          </w:p>
+        </w:tc>
+        <w:tc>
+          <w:tcPr/>
+          <w:p>
+            <w:pPr>
+              <w:pStyle w:val="Compact"/>
+            </w:pPr>
+            <w:r>
+              <w:t xml:space="preserve">No</w:t>
             </w:r>
           </w:p>
         </w:tc>
@@ -14174,51 +13650,62 @@
               <w:pStyle w:val="Compact"/>
             </w:pPr>
             <w:r>
-              <w:t xml:space="preserve">Ciencia y Enfermería</w:t>
-            </w:r>
-          </w:p>
-        </w:tc>
-        <w:tc>
-          <w:tcPr/>
-          <w:p>
-            <w:pPr>
-              <w:pStyle w:val="Compact"/>
-            </w:pPr>
-            <w:r>
-              <w:t xml:space="preserve">0717-9553</w:t>
-            </w:r>
-          </w:p>
-        </w:tc>
-        <w:tc>
-          <w:tcPr/>
-          <w:p>
-            <w:pPr>
-              <w:pStyle w:val="Compact"/>
-            </w:pPr>
-            <w:r>
-              <w:t xml:space="preserve">7.73</w:t>
-            </w:r>
-          </w:p>
-        </w:tc>
-        <w:tc>
-          <w:tcPr/>
-          <w:p>
-            <w:pPr>
-              <w:pStyle w:val="Compact"/>
-            </w:pPr>
-            <w:r>
-              <w:t xml:space="preserve">32</w:t>
-            </w:r>
-          </w:p>
-        </w:tc>
-        <w:tc>
-          <w:tcPr/>
-          <w:p>
-            <w:pPr>
-              <w:pStyle w:val="Compact"/>
-            </w:pPr>
-            <w:r>
-              <w:t xml:space="preserve">5,803</w:t>
+              <w:t xml:space="preserve">Maderas-Cienc Tecnol</w:t>
+            </w:r>
+          </w:p>
+        </w:tc>
+        <w:tc>
+          <w:tcPr/>
+          <w:p>
+            <w:pPr>
+              <w:pStyle w:val="Compact"/>
+            </w:pPr>
+            <w:r>
+              <w:t xml:space="preserve">40</w:t>
+            </w:r>
+          </w:p>
+        </w:tc>
+        <w:tc>
+          <w:tcPr/>
+          <w:p>
+            <w:pPr>
+              <w:pStyle w:val="Compact"/>
+            </w:pPr>
+            <w:r>
+              <w:t xml:space="preserve">10,261</w:t>
+            </w:r>
+          </w:p>
+        </w:tc>
+        <w:tc>
+          <w:tcPr/>
+          <w:p>
+            <w:pPr>
+              <w:pStyle w:val="Compact"/>
+            </w:pPr>
+            <w:r>
+              <w:t xml:space="preserve">945</w:t>
+            </w:r>
+          </w:p>
+        </w:tc>
+        <w:tc>
+          <w:tcPr/>
+          <w:p>
+            <w:pPr>
+              <w:pStyle w:val="Compact"/>
+            </w:pPr>
+            <w:r>
+              <w:t xml:space="preserve">Sí</w:t>
+            </w:r>
+          </w:p>
+        </w:tc>
+        <w:tc>
+          <w:tcPr/>
+          <w:p>
+            <w:pPr>
+              <w:pStyle w:val="Compact"/>
+            </w:pPr>
+            <w:r>
+              <w:t xml:space="preserve">Sí</w:t>
             </w:r>
           </w:p>
         </w:tc>
@@ -14231,6 +13718,74 @@
               <w:pStyle w:val="Compact"/>
             </w:pPr>
             <w:r>
+              <w:t xml:space="preserve">Terapia Psicológica</w:t>
+            </w:r>
+          </w:p>
+        </w:tc>
+        <w:tc>
+          <w:tcPr/>
+          <w:p>
+            <w:pPr>
+              <w:pStyle w:val="Compact"/>
+            </w:pPr>
+            <w:r>
+              <w:t xml:space="preserve">39</w:t>
+            </w:r>
+          </w:p>
+        </w:tc>
+        <w:tc>
+          <w:tcPr/>
+          <w:p>
+            <w:pPr>
+              <w:pStyle w:val="Compact"/>
+            </w:pPr>
+            <w:r>
+              <w:t xml:space="preserve">6,845</w:t>
+            </w:r>
+          </w:p>
+        </w:tc>
+        <w:tc>
+          <w:tcPr/>
+          <w:p>
+            <w:pPr>
+              <w:pStyle w:val="Compact"/>
+            </w:pPr>
+            <w:r>
+              <w:t xml:space="preserve">471</w:t>
+            </w:r>
+          </w:p>
+        </w:tc>
+        <w:tc>
+          <w:tcPr/>
+          <w:p>
+            <w:pPr>
+              <w:pStyle w:val="Compact"/>
+            </w:pPr>
+            <w:r>
+              <w:t xml:space="preserve">Sí</w:t>
+            </w:r>
+          </w:p>
+        </w:tc>
+        <w:tc>
+          <w:tcPr/>
+          <w:p>
+            <w:pPr>
+              <w:pStyle w:val="Compact"/>
+            </w:pPr>
+            <w:r>
+              <w:t xml:space="preserve">No</w:t>
+            </w:r>
+          </w:p>
+        </w:tc>
+      </w:tr>
+      <w:tr>
+        <w:tc>
+          <w:tcPr/>
+          <w:p>
+            <w:pPr>
+              <w:pStyle w:val="Compact"/>
+            </w:pPr>
+            <w:r>
               <w:t xml:space="preserve">Psykhe</w:t>
             </w:r>
           </w:p>
@@ -14242,40 +13797,323 @@
               <w:pStyle w:val="Compact"/>
             </w:pPr>
             <w:r>
-              <w:t xml:space="preserve">0718-2228</w:t>
-            </w:r>
-          </w:p>
-        </w:tc>
-        <w:tc>
-          <w:tcPr/>
-          <w:p>
-            <w:pPr>
-              <w:pStyle w:val="Compact"/>
-            </w:pPr>
-            <w:r>
-              <w:t xml:space="preserve">6.71</w:t>
-            </w:r>
-          </w:p>
-        </w:tc>
-        <w:tc>
-          <w:tcPr/>
-          <w:p>
-            <w:pPr>
-              <w:pStyle w:val="Compact"/>
-            </w:pPr>
-            <w:r>
-              <w:t xml:space="preserve">36</w:t>
-            </w:r>
-          </w:p>
-        </w:tc>
-        <w:tc>
-          <w:tcPr/>
-          <w:p>
-            <w:pPr>
-              <w:pStyle w:val="Compact"/>
-            </w:pPr>
-            <w:r>
-              <w:t xml:space="preserve">5,853</w:t>
+              <w:t xml:space="preserve">35</w:t>
+            </w:r>
+          </w:p>
+        </w:tc>
+        <w:tc>
+          <w:tcPr/>
+          <w:p>
+            <w:pPr>
+              <w:pStyle w:val="Compact"/>
+            </w:pPr>
+            <w:r>
+              <w:t xml:space="preserve">6,655</w:t>
+            </w:r>
+          </w:p>
+        </w:tc>
+        <w:tc>
+          <w:tcPr/>
+          <w:p>
+            <w:pPr>
+              <w:pStyle w:val="Compact"/>
+            </w:pPr>
+            <w:r>
+              <w:t xml:space="preserve">885</w:t>
+            </w:r>
+          </w:p>
+        </w:tc>
+        <w:tc>
+          <w:tcPr/>
+          <w:p>
+            <w:pPr>
+              <w:pStyle w:val="Compact"/>
+            </w:pPr>
+            <w:r>
+              <w:t xml:space="preserve">Sí</w:t>
+            </w:r>
+          </w:p>
+        </w:tc>
+        <w:tc>
+          <w:tcPr/>
+          <w:p>
+            <w:pPr>
+              <w:pStyle w:val="Compact"/>
+            </w:pPr>
+            <w:r>
+              <w:t xml:space="preserve">Sí</w:t>
+            </w:r>
+          </w:p>
+        </w:tc>
+      </w:tr>
+      <w:tr>
+        <w:tc>
+          <w:tcPr/>
+          <w:p>
+            <w:pPr>
+              <w:pStyle w:val="Compact"/>
+            </w:pPr>
+            <w:r>
+              <w:t xml:space="preserve">Chungara Revista de Antropología Chilena</w:t>
+            </w:r>
+          </w:p>
+        </w:tc>
+        <w:tc>
+          <w:tcPr/>
+          <w:p>
+            <w:pPr>
+              <w:pStyle w:val="Compact"/>
+            </w:pPr>
+            <w:r>
+              <w:t xml:space="preserve">35</w:t>
+            </w:r>
+          </w:p>
+        </w:tc>
+        <w:tc>
+          <w:tcPr/>
+          <w:p>
+            <w:pPr>
+              <w:pStyle w:val="Compact"/>
+            </w:pPr>
+            <w:r>
+              <w:t xml:space="preserve">8,353</w:t>
+            </w:r>
+          </w:p>
+        </w:tc>
+        <w:tc>
+          <w:tcPr/>
+          <w:p>
+            <w:pPr>
+              <w:pStyle w:val="Compact"/>
+            </w:pPr>
+            <w:r>
+              <w:t xml:space="preserve">1149</w:t>
+            </w:r>
+          </w:p>
+        </w:tc>
+        <w:tc>
+          <w:tcPr/>
+          <w:p>
+            <w:pPr>
+              <w:pStyle w:val="Compact"/>
+            </w:pPr>
+            <w:r>
+              <w:t xml:space="preserve">Sí</w:t>
+            </w:r>
+          </w:p>
+        </w:tc>
+        <w:tc>
+          <w:tcPr/>
+          <w:p>
+            <w:pPr>
+              <w:pStyle w:val="Compact"/>
+            </w:pPr>
+            <w:r>
+              <w:t xml:space="preserve">No</w:t>
+            </w:r>
+          </w:p>
+        </w:tc>
+      </w:tr>
+      <w:tr>
+        <w:tc>
+          <w:tcPr/>
+          <w:p>
+            <w:pPr>
+              <w:pStyle w:val="Compact"/>
+            </w:pPr>
+            <w:r>
+              <w:t xml:space="preserve">Polis (Santiago)</w:t>
+            </w:r>
+          </w:p>
+        </w:tc>
+        <w:tc>
+          <w:tcPr/>
+          <w:p>
+            <w:pPr>
+              <w:pStyle w:val="Compact"/>
+            </w:pPr>
+            <w:r>
+              <w:t xml:space="preserve">35</w:t>
+            </w:r>
+          </w:p>
+        </w:tc>
+        <w:tc>
+          <w:tcPr/>
+          <w:p>
+            <w:pPr>
+              <w:pStyle w:val="Compact"/>
+            </w:pPr>
+            <w:r>
+              <w:t xml:space="preserve">7,111</w:t>
+            </w:r>
+          </w:p>
+        </w:tc>
+        <w:tc>
+          <w:tcPr/>
+          <w:p>
+            <w:pPr>
+              <w:pStyle w:val="Compact"/>
+            </w:pPr>
+            <w:r>
+              <w:t xml:space="preserve">1042</w:t>
+            </w:r>
+          </w:p>
+        </w:tc>
+        <w:tc>
+          <w:tcPr/>
+          <w:p>
+            <w:pPr>
+              <w:pStyle w:val="Compact"/>
+            </w:pPr>
+            <w:r>
+              <w:t xml:space="preserve">Sí</w:t>
+            </w:r>
+          </w:p>
+        </w:tc>
+        <w:tc>
+          <w:tcPr/>
+          <w:p>
+            <w:pPr>
+              <w:pStyle w:val="Compact"/>
+            </w:pPr>
+            <w:r>
+              <w:t xml:space="preserve">No</w:t>
+            </w:r>
+          </w:p>
+        </w:tc>
+      </w:tr>
+      <w:tr>
+        <w:tc>
+          <w:tcPr/>
+          <w:p>
+            <w:pPr>
+              <w:pStyle w:val="Compact"/>
+            </w:pPr>
+            <w:r>
+              <w:t xml:space="preserve">Revista de Biología Marina y Oceanografía</w:t>
+            </w:r>
+          </w:p>
+        </w:tc>
+        <w:tc>
+          <w:tcPr/>
+          <w:p>
+            <w:pPr>
+              <w:pStyle w:val="Compact"/>
+            </w:pPr>
+            <w:r>
+              <w:t xml:space="preserve">34</w:t>
+            </w:r>
+          </w:p>
+        </w:tc>
+        <w:tc>
+          <w:tcPr/>
+          <w:p>
+            <w:pPr>
+              <w:pStyle w:val="Compact"/>
+            </w:pPr>
+            <w:r>
+              <w:t xml:space="preserve">9,181</w:t>
+            </w:r>
+          </w:p>
+        </w:tc>
+        <w:tc>
+          <w:tcPr/>
+          <w:p>
+            <w:pPr>
+              <w:pStyle w:val="Compact"/>
+            </w:pPr>
+            <w:r>
+              <w:t xml:space="preserve">1087</w:t>
+            </w:r>
+          </w:p>
+        </w:tc>
+        <w:tc>
+          <w:tcPr/>
+          <w:p>
+            <w:pPr>
+              <w:pStyle w:val="Compact"/>
+            </w:pPr>
+            <w:r>
+              <w:t xml:space="preserve">Sí</w:t>
+            </w:r>
+          </w:p>
+        </w:tc>
+        <w:tc>
+          <w:tcPr/>
+          <w:p>
+            <w:pPr>
+              <w:pStyle w:val="Compact"/>
+            </w:pPr>
+            <w:r>
+              <w:t xml:space="preserve">No</w:t>
+            </w:r>
+          </w:p>
+        </w:tc>
+      </w:tr>
+      <w:tr>
+        <w:tc>
+          <w:tcPr/>
+          <w:p>
+            <w:pPr>
+              <w:pStyle w:val="Compact"/>
+            </w:pPr>
+            <w:r>
+              <w:t xml:space="preserve">Revista de Geografía Norte Grande</w:t>
+            </w:r>
+          </w:p>
+        </w:tc>
+        <w:tc>
+          <w:tcPr/>
+          <w:p>
+            <w:pPr>
+              <w:pStyle w:val="Compact"/>
+            </w:pPr>
+            <w:r>
+              <w:t xml:space="preserve">32</w:t>
+            </w:r>
+          </w:p>
+        </w:tc>
+        <w:tc>
+          <w:tcPr/>
+          <w:p>
+            <w:pPr>
+              <w:pStyle w:val="Compact"/>
+            </w:pPr>
+            <w:r>
+              <w:t xml:space="preserve">5,407</w:t>
+            </w:r>
+          </w:p>
+        </w:tc>
+        <w:tc>
+          <w:tcPr/>
+          <w:p>
+            <w:pPr>
+              <w:pStyle w:val="Compact"/>
+            </w:pPr>
+            <w:r>
+              <w:t xml:space="preserve">935</w:t>
+            </w:r>
+          </w:p>
+        </w:tc>
+        <w:tc>
+          <w:tcPr/>
+          <w:p>
+            <w:pPr>
+              <w:pStyle w:val="Compact"/>
+            </w:pPr>
+            <w:r>
+              <w:t xml:space="preserve">Sí</w:t>
+            </w:r>
+          </w:p>
+        </w:tc>
+        <w:tc>
+          <w:tcPr/>
+          <w:p>
+            <w:pPr>
+              <w:pStyle w:val="Compact"/>
+            </w:pPr>
+            <w:r>
+              <w:t xml:space="preserve">Sí</w:t>
             </w:r>
           </w:p>
         </w:tc>
@@ -14661,7 +14499,7 @@
           <w:b/>
           <w:bCs/>
         </w:rPr>
-        <w:t xml:space="preserve">Análisis institucional (top 5 por citaciones):</w:t>
+        <w:t xml:space="preserve">Revistas de mayor impacto individual (datos definitivos Script 13):</w:t>
       </w:r>
     </w:p>
     <w:tbl>
@@ -14672,11 +14510,11 @@
         <w:tblLook w:firstRow="1" w:lastRow="0" w:firstColumn="0" w:lastColumn="0" w:noHBand="0" w:noVBand="0" w:val="0020"/>
       </w:tblPr>
       <w:tblGrid>
-        <w:gridCol w:w="1287"/>
-        <w:gridCol w:w="990"/>
-        <w:gridCol w:w="1782"/>
-        <w:gridCol w:w="2079"/>
-        <w:gridCol w:w="1782"/>
+        <w:gridCol w:w="1208"/>
+        <w:gridCol w:w="1745"/>
+        <w:gridCol w:w="1208"/>
+        <w:gridCol w:w="1610"/>
+        <w:gridCol w:w="2147"/>
       </w:tblGrid>
       <w:tr>
         <w:trPr>
@@ -14689,6 +14527,17 @@
               <w:pStyle w:val="Compact"/>
             </w:pPr>
             <w:r>
+              <w:t xml:space="preserve">Revista</w:t>
+            </w:r>
+          </w:p>
+        </w:tc>
+        <w:tc>
+          <w:tcPr/>
+          <w:p>
+            <w:pPr>
+              <w:pStyle w:val="Compact"/>
+            </w:pPr>
+            <w:r>
               <w:t xml:space="preserve">Institución</w:t>
             </w:r>
           </w:p>
@@ -14700,40 +14549,29 @@
               <w:pStyle w:val="Compact"/>
             </w:pPr>
             <w:r>
-              <w:t xml:space="preserve">Revistas</w:t>
-            </w:r>
-          </w:p>
-        </w:tc>
-        <w:tc>
-          <w:tcPr/>
-          <w:p>
-            <w:pPr>
-              <w:pStyle w:val="Compact"/>
-            </w:pPr>
-            <w:r>
-              <w:t xml:space="preserve">Total Citaciones</w:t>
-            </w:r>
-          </w:p>
-        </w:tc>
-        <w:tc>
-          <w:tcPr/>
-          <w:p>
-            <w:pPr>
-              <w:pStyle w:val="Compact"/>
-            </w:pPr>
-            <w:r>
-              <w:t xml:space="preserve">Visibilidad Promedio</w:t>
-            </w:r>
-          </w:p>
-        </w:tc>
-        <w:tc>
-          <w:tcPr/>
-          <w:p>
-            <w:pPr>
-              <w:pStyle w:val="Compact"/>
-            </w:pPr>
-            <w:r>
-              <w:t xml:space="preserve">H-index Promedio</w:t>
+              <w:t xml:space="preserve">H-index</w:t>
+            </w:r>
+          </w:p>
+        </w:tc>
+        <w:tc>
+          <w:tcPr/>
+          <w:p>
+            <w:pPr>
+              <w:pStyle w:val="Compact"/>
+            </w:pPr>
+            <w:r>
+              <w:t xml:space="preserve">Citaciones</w:t>
+            </w:r>
+          </w:p>
+        </w:tc>
+        <w:tc>
+          <w:tcPr/>
+          <w:p>
+            <w:pPr>
+              <w:pStyle w:val="Compact"/>
+            </w:pPr>
+            <w:r>
+              <w:t xml:space="preserve">Acceso Abierto</w:t>
             </w:r>
           </w:p>
         </w:tc>
@@ -14746,51 +14584,51 @@
               <w:pStyle w:val="Compact"/>
             </w:pPr>
             <w:r>
-              <w:t xml:space="preserve">Pontificia Universidad Católica</w:t>
-            </w:r>
-          </w:p>
-        </w:tc>
-        <w:tc>
-          <w:tcPr/>
-          <w:p>
-            <w:pPr>
-              <w:pStyle w:val="Compact"/>
-            </w:pPr>
-            <w:r>
-              <w:t xml:space="preserve">16</w:t>
-            </w:r>
-          </w:p>
-        </w:tc>
-        <w:tc>
-          <w:tcPr/>
-          <w:p>
-            <w:pPr>
-              <w:pStyle w:val="Compact"/>
-            </w:pPr>
-            <w:r>
-              <w:t xml:space="preserve">16,339</w:t>
-            </w:r>
-          </w:p>
-        </w:tc>
-        <w:tc>
-          <w:tcPr/>
-          <w:p>
-            <w:pPr>
-              <w:pStyle w:val="Compact"/>
-            </w:pPr>
-            <w:r>
-              <w:t xml:space="preserve">1.25</w:t>
-            </w:r>
-          </w:p>
-        </w:tc>
-        <w:tc>
-          <w:tcPr/>
-          <w:p>
-            <w:pPr>
-              <w:pStyle w:val="Compact"/>
-            </w:pPr>
-            <w:r>
-              <w:t xml:space="preserve">10.25</w:t>
+              <w:t xml:space="preserve">JOTMI</w:t>
+            </w:r>
+          </w:p>
+        </w:tc>
+        <w:tc>
+          <w:tcPr/>
+          <w:p>
+            <w:pPr>
+              <w:pStyle w:val="Compact"/>
+            </w:pPr>
+            <w:r>
+              <w:t xml:space="preserve">Independiente</w:t>
+            </w:r>
+          </w:p>
+        </w:tc>
+        <w:tc>
+          <w:tcPr/>
+          <w:p>
+            <w:pPr>
+              <w:pStyle w:val="Compact"/>
+            </w:pPr>
+            <w:r>
+              <w:t xml:space="preserve">51</w:t>
+            </w:r>
+          </w:p>
+        </w:tc>
+        <w:tc>
+          <w:tcPr/>
+          <w:p>
+            <w:pPr>
+              <w:pStyle w:val="Compact"/>
+            </w:pPr>
+            <w:r>
+              <w:t xml:space="preserve">13,607</w:t>
+            </w:r>
+          </w:p>
+        </w:tc>
+        <w:tc>
+          <w:tcPr/>
+          <w:p>
+            <w:pPr>
+              <w:pStyle w:val="Compact"/>
+            </w:pPr>
+            <w:r>
+              <w:t xml:space="preserve">Sí</w:t>
             </w:r>
           </w:p>
         </w:tc>
@@ -14803,51 +14641,51 @@
               <w:pStyle w:val="Compact"/>
             </w:pPr>
             <w:r>
-              <w:t xml:space="preserve">JOTMI</w:t>
-            </w:r>
-          </w:p>
-        </w:tc>
-        <w:tc>
-          <w:tcPr/>
-          <w:p>
-            <w:pPr>
-              <w:pStyle w:val="Compact"/>
-            </w:pPr>
-            <w:r>
-              <w:t xml:space="preserve">1</w:t>
-            </w:r>
-          </w:p>
-        </w:tc>
-        <w:tc>
-          <w:tcPr/>
-          <w:p>
-            <w:pPr>
-              <w:pStyle w:val="Compact"/>
-            </w:pPr>
-            <w:r>
-              <w:t xml:space="preserve">13,671</w:t>
-            </w:r>
-          </w:p>
-        </w:tc>
-        <w:tc>
-          <w:tcPr/>
-          <w:p>
-            <w:pPr>
-              <w:pStyle w:val="Compact"/>
-            </w:pPr>
-            <w:r>
-              <w:t xml:space="preserve">14.24</w:t>
-            </w:r>
-          </w:p>
-        </w:tc>
-        <w:tc>
-          <w:tcPr/>
-          <w:p>
-            <w:pPr>
-              <w:pStyle w:val="Compact"/>
-            </w:pPr>
-            <w:r>
-              <w:t xml:space="preserve">51.00</w:t>
+              <w:t xml:space="preserve">Journal Chilean Chemical Society</w:t>
+            </w:r>
+          </w:p>
+        </w:tc>
+        <w:tc>
+          <w:tcPr/>
+          <w:p>
+            <w:pPr>
+              <w:pStyle w:val="Compact"/>
+            </w:pPr>
+            <w:r>
+              <w:t xml:space="preserve">Sociedad Química</w:t>
+            </w:r>
+          </w:p>
+        </w:tc>
+        <w:tc>
+          <w:tcPr/>
+          <w:p>
+            <w:pPr>
+              <w:pStyle w:val="Compact"/>
+            </w:pPr>
+            <w:r>
+              <w:t xml:space="preserve">44</w:t>
+            </w:r>
+          </w:p>
+        </w:tc>
+        <w:tc>
+          <w:tcPr/>
+          <w:p>
+            <w:pPr>
+              <w:pStyle w:val="Compact"/>
+            </w:pPr>
+            <w:r>
+              <w:t xml:space="preserve">17,365</w:t>
+            </w:r>
+          </w:p>
+        </w:tc>
+        <w:tc>
+          <w:tcPr/>
+          <w:p>
+            <w:pPr>
+              <w:pStyle w:val="Compact"/>
+            </w:pPr>
+            <w:r>
+              <w:t xml:space="preserve">Sí</w:t>
             </w:r>
           </w:p>
         </w:tc>
@@ -14860,51 +14698,51 @@
               <w:pStyle w:val="Compact"/>
             </w:pPr>
             <w:r>
-              <w:t xml:space="preserve">Chungara</w:t>
-            </w:r>
-          </w:p>
-        </w:tc>
-        <w:tc>
-          <w:tcPr/>
-          <w:p>
-            <w:pPr>
-              <w:pStyle w:val="Compact"/>
-            </w:pPr>
-            <w:r>
-              <w:t xml:space="preserve">1</w:t>
-            </w:r>
-          </w:p>
-        </w:tc>
-        <w:tc>
-          <w:tcPr/>
-          <w:p>
-            <w:pPr>
-              <w:pStyle w:val="Compact"/>
-            </w:pPr>
-            <w:r>
-              <w:t xml:space="preserve">7,883</w:t>
-            </w:r>
-          </w:p>
-        </w:tc>
-        <w:tc>
-          <w:tcPr/>
-          <w:p>
-            <w:pPr>
-              <w:pStyle w:val="Compact"/>
-            </w:pPr>
-            <w:r>
-              <w:t xml:space="preserve">48.66</w:t>
-            </w:r>
-          </w:p>
-        </w:tc>
-        <w:tc>
-          <w:tcPr/>
-          <w:p>
-            <w:pPr>
-              <w:pStyle w:val="Compact"/>
-            </w:pPr>
-            <w:r>
-              <w:t xml:space="preserve">34.00</w:t>
+              <w:t xml:space="preserve">Estudios Pedagógicos</w:t>
+            </w:r>
+          </w:p>
+        </w:tc>
+        <w:tc>
+          <w:tcPr/>
+          <w:p>
+            <w:pPr>
+              <w:pStyle w:val="Compact"/>
+            </w:pPr>
+            <w:r>
+              <w:t xml:space="preserve">U. Austral Chile</w:t>
+            </w:r>
+          </w:p>
+        </w:tc>
+        <w:tc>
+          <w:tcPr/>
+          <w:p>
+            <w:pPr>
+              <w:pStyle w:val="Compact"/>
+            </w:pPr>
+            <w:r>
+              <w:t xml:space="preserve">44</w:t>
+            </w:r>
+          </w:p>
+        </w:tc>
+        <w:tc>
+          <w:tcPr/>
+          <w:p>
+            <w:pPr>
+              <w:pStyle w:val="Compact"/>
+            </w:pPr>
+            <w:r>
+              <w:t xml:space="preserve">12,642</w:t>
+            </w:r>
+          </w:p>
+        </w:tc>
+        <w:tc>
+          <w:tcPr/>
+          <w:p>
+            <w:pPr>
+              <w:pStyle w:val="Compact"/>
+            </w:pPr>
+            <w:r>
+              <w:t xml:space="preserve">Sí</w:t>
             </w:r>
           </w:p>
         </w:tc>
@@ -14917,51 +14755,51 @@
               <w:pStyle w:val="Compact"/>
             </w:pPr>
             <w:r>
-              <w:t xml:space="preserve">Universidad de Concepción</w:t>
-            </w:r>
-          </w:p>
-        </w:tc>
-        <w:tc>
-          <w:tcPr/>
-          <w:p>
-            <w:pPr>
-              <w:pStyle w:val="Compact"/>
-            </w:pPr>
-            <w:r>
-              <w:t xml:space="preserve">5</w:t>
-            </w:r>
-          </w:p>
-        </w:tc>
-        <w:tc>
-          <w:tcPr/>
-          <w:p>
-            <w:pPr>
-              <w:pStyle w:val="Compact"/>
-            </w:pPr>
-            <w:r>
-              <w:t xml:space="preserve">6,872</w:t>
-            </w:r>
-          </w:p>
-        </w:tc>
-        <w:tc>
-          <w:tcPr/>
-          <w:p>
-            <w:pPr>
-              <w:pStyle w:val="Compact"/>
-            </w:pPr>
-            <w:r>
-              <w:t xml:space="preserve">2.49</w:t>
-            </w:r>
-          </w:p>
-        </w:tc>
-        <w:tc>
-          <w:tcPr/>
-          <w:p>
-            <w:pPr>
-              <w:pStyle w:val="Compact"/>
-            </w:pPr>
-            <w:r>
-              <w:t xml:space="preserve">10.40</w:t>
+              <w:t xml:space="preserve">Maderas-Cienc Tecnol</w:t>
+            </w:r>
+          </w:p>
+        </w:tc>
+        <w:tc>
+          <w:tcPr/>
+          <w:p>
+            <w:pPr>
+              <w:pStyle w:val="Compact"/>
+            </w:pPr>
+            <w:r>
+              <w:t xml:space="preserve">U. del Bío-Bío</w:t>
+            </w:r>
+          </w:p>
+        </w:tc>
+        <w:tc>
+          <w:tcPr/>
+          <w:p>
+            <w:pPr>
+              <w:pStyle w:val="Compact"/>
+            </w:pPr>
+            <w:r>
+              <w:t xml:space="preserve">40</w:t>
+            </w:r>
+          </w:p>
+        </w:tc>
+        <w:tc>
+          <w:tcPr/>
+          <w:p>
+            <w:pPr>
+              <w:pStyle w:val="Compact"/>
+            </w:pPr>
+            <w:r>
+              <w:t xml:space="preserve">10,261</w:t>
+            </w:r>
+          </w:p>
+        </w:tc>
+        <w:tc>
+          <w:tcPr/>
+          <w:p>
+            <w:pPr>
+              <w:pStyle w:val="Compact"/>
+            </w:pPr>
+            <w:r>
+              <w:t xml:space="preserve">Sí</w:t>
             </w:r>
           </w:p>
         </w:tc>
@@ -14974,51 +14812,51 @@
               <w:pStyle w:val="Compact"/>
             </w:pPr>
             <w:r>
-              <w:t xml:space="preserve">Universidad de Chile</w:t>
-            </w:r>
-          </w:p>
-        </w:tc>
-        <w:tc>
-          <w:tcPr/>
-          <w:p>
-            <w:pPr>
-              <w:pStyle w:val="Compact"/>
-            </w:pPr>
-            <w:r>
-              <w:t xml:space="preserve">12</w:t>
-            </w:r>
-          </w:p>
-        </w:tc>
-        <w:tc>
-          <w:tcPr/>
-          <w:p>
-            <w:pPr>
-              <w:pStyle w:val="Compact"/>
-            </w:pPr>
-            <w:r>
-              <w:t xml:space="preserve">5,459</w:t>
-            </w:r>
-          </w:p>
-        </w:tc>
-        <w:tc>
-          <w:tcPr/>
-          <w:p>
-            <w:pPr>
-              <w:pStyle w:val="Compact"/>
-            </w:pPr>
-            <w:r>
-              <w:t xml:space="preserve">1.45</w:t>
-            </w:r>
-          </w:p>
-        </w:tc>
-        <w:tc>
-          <w:tcPr/>
-          <w:p>
-            <w:pPr>
-              <w:pStyle w:val="Compact"/>
-            </w:pPr>
-            <w:r>
-              <w:t xml:space="preserve">7.67</w:t>
+              <w:t xml:space="preserve">Terapia Psicológica</w:t>
+            </w:r>
+          </w:p>
+        </w:tc>
+        <w:tc>
+          <w:tcPr/>
+          <w:p>
+            <w:pPr>
+              <w:pStyle w:val="Compact"/>
+            </w:pPr>
+            <w:r>
+              <w:t xml:space="preserve">Independiente</w:t>
+            </w:r>
+          </w:p>
+        </w:tc>
+        <w:tc>
+          <w:tcPr/>
+          <w:p>
+            <w:pPr>
+              <w:pStyle w:val="Compact"/>
+            </w:pPr>
+            <w:r>
+              <w:t xml:space="preserve">39</w:t>
+            </w:r>
+          </w:p>
+        </w:tc>
+        <w:tc>
+          <w:tcPr/>
+          <w:p>
+            <w:pPr>
+              <w:pStyle w:val="Compact"/>
+            </w:pPr>
+            <w:r>
+              <w:t xml:space="preserve">6,845</w:t>
+            </w:r>
+          </w:p>
+        </w:tc>
+        <w:tc>
+          <w:tcPr/>
+          <w:p>
+            <w:pPr>
+              <w:pStyle w:val="Compact"/>
+            </w:pPr>
+            <w:r>
+              <w:t xml:space="preserve">Sí</w:t>
             </w:r>
           </w:p>
         </w:tc>
@@ -15100,7 +14938,7 @@
         <w:pStyle w:val="Heading4"/>
       </w:pPr>
       <w:r>
-        <w:t xml:space="preserve">3.4.5 Implicaciones para estrategia de indexación</w:t>
+        <w:t xml:space="preserve">3.4.4 Implicaciones para estrategia de indexación</w:t>
       </w:r>
     </w:p>
     <w:p>
@@ -15112,7 +14950,7 @@
           <w:b/>
           <w:bCs/>
         </w:rPr>
-        <w:t xml:space="preserve">Criterios de priorización actualizados:</w:t>
+        <w:t xml:space="preserve">Criterios de priorización actualizados (basados en datos definitivos Script 13):</w:t>
       </w:r>
       <w:r>
         <w:t xml:space="preserve"> </w:t>
@@ -15128,13 +14966,13 @@
           <w:b/>
           <w:bCs/>
         </w:rPr>
-        <w:t xml:space="preserve">Revistas estrella</w:t>
-      </w:r>
-      <w:r>
-        <w:t xml:space="preserve"> </w:t>
-      </w:r>
-      <w:r>
-        <w:t xml:space="preserve">(5): Indexación prioritaria inmediata</w:t>
+        <w:t xml:space="preserve">Revistas de élite</w:t>
+      </w:r>
+      <w:r>
+        <w:t xml:space="preserve"> </w:t>
+      </w:r>
+      <w:r>
+        <w:t xml:space="preserve">(H-index ≥40): JOTMI (51), Estudios Pedagógicos (44), Journal Chilean Chemical Society (44), Maderas-Cienc Tecnol (40)</w:t>
       </w:r>
       <w:r>
         <w:t xml:space="preserve"> </w:t>
@@ -15150,13 +14988,13 @@
           <w:b/>
           <w:bCs/>
         </w:rPr>
-        <w:t xml:space="preserve">Oportunidades de mejora</w:t>
-      </w:r>
-      <w:r>
-        <w:t xml:space="preserve"> </w:t>
-      </w:r>
-      <w:r>
-        <w:t xml:space="preserve">(24): Alta productividad, potencial de impacto</w:t>
+        <w:t xml:space="preserve">Revistas consolidadas</w:t>
+      </w:r>
+      <w:r>
+        <w:t xml:space="preserve"> </w:t>
+      </w:r>
+      <w:r>
+        <w:t xml:space="preserve">(H-index 30-39): Terapia Psicológica (39), grupo de H-index 35 (Psykhe, Chungara, Polis), y Revista Biología Marina (34)</w:t>
       </w:r>
       <w:r>
         <w:t xml:space="preserve"> </w:t>
@@ -15178,7 +15016,7 @@
         <w:t xml:space="preserve"> </w:t>
       </w:r>
       <w:r>
-        <w:t xml:space="preserve">(14): Crecimiento sostenido, H-index en desarrollo</w:t>
+        <w:t xml:space="preserve">(H-index 20-29): Potencial de crecimiento hacia élite</w:t>
       </w:r>
       <w:r>
         <w:t xml:space="preserve"> </w:t>
@@ -15197,17 +15035,17 @@
         <w:t xml:space="preserve">Priorización institucional</w:t>
       </w:r>
       <w:r>
-        <w:t xml:space="preserve">: UC y UChile como líderes en volumen</w:t>
+        <w:t xml:space="preserve">: Diversidad institucional en el top 10, con representación de UC, UChile, UACh, UBB</w:t>
       </w:r>
     </w:p>
     <w:bookmarkEnd w:id="58"/>
-    <w:bookmarkStart w:id="59" w:name="X752707ee2eaa1e6ebc1b4992867e0dc4646eda0"/>
+    <w:bookmarkStart w:id="59" w:name="X9caf2c18ca6658590035ef31a92729ac706b98c"/>
     <w:p>
       <w:pPr>
         <w:pStyle w:val="Heading4"/>
       </w:pPr>
       <w:r>
-        <w:t xml:space="preserve">3.4.6 Análisis OpenAlex ampliado para revistas chilenas activas</w:t>
+        <w:t xml:space="preserve">3.4.5 Análisis OpenAlex ampliado para revistas chilenas activas (RESULTADOS DEFINITIVOS)</w:t>
       </w:r>
     </w:p>
     <w:p>
@@ -16159,7 +15997,7 @@
           <w:b/>
           <w:bCs/>
         </w:rPr>
-        <w:t xml:space="preserve">Revistas de Mayor Impacto:</w:t>
+        <w:t xml:space="preserve">Revistas de Mayor Impacto (Análisis definitivo Script 13):</w:t>
       </w:r>
     </w:p>
     <w:tbl>
@@ -16530,6 +16368,24 @@
           <w:b/>
           <w:bCs/>
         </w:rPr>
+        <w:t xml:space="preserve">Nota:</w:t>
+      </w:r>
+      <w:r>
+        <w:t xml:space="preserve"> </w:t>
+      </w:r>
+      <w:r>
+        <w:t xml:space="preserve">Esta tabla refleja los resultados del análisis ampliado (Script 13) que debe utilizarse como referencia definitiva para el informe y presentaciones.</w:t>
+      </w:r>
+    </w:p>
+    <w:p>
+      <w:pPr>
+        <w:pStyle w:val="BodyText"/>
+      </w:pPr>
+      <w:r>
+        <w:rPr>
+          <w:b/>
+          <w:bCs/>
+        </w:rPr>
         <w:t xml:space="preserve">Implicaciones Estratégicas:</w:t>
       </w:r>
     </w:p>
@@ -22123,7 +21979,7 @@
       </w:r>
     </w:p>
     <w:bookmarkEnd w:id="100"/>
-    <w:bookmarkStart w:id="101" w:name="referencias"/>
+    <w:bookmarkStart w:id="110" w:name="referencias"/>
     <w:p>
       <w:pPr>
         <w:pStyle w:val="Heading2"/>
@@ -22132,8 +21988,172 @@
         <w:t xml:space="preserve">Referencias</w:t>
       </w:r>
     </w:p>
-    <w:bookmarkEnd w:id="101"/>
-    <w:bookmarkStart w:id="102" w:name="colaboraciones"/>
+    <w:bookmarkStart w:id="109" w:name="refs"/>
+    <w:bookmarkStart w:id="102" w:name="ref-alperin2016peripheries"/>
+    <w:p>
+      <w:pPr>
+        <w:pStyle w:val="Bibliography"/>
+      </w:pPr>
+      <w:r>
+        <w:t xml:space="preserve">Alperin, J. P., Stranack, K., &amp; Garnett, A. (2016). On the Peripheries of Scholarly Infrastructure: A Look at the Journals Using Open Journal Systems.</w:t>
+      </w:r>
+      <w:r>
+        <w:t xml:space="preserve"> </w:t>
+      </w:r>
+      <w:r>
+        <w:rPr>
+          <w:i/>
+          <w:iCs/>
+        </w:rPr>
+        <w:t xml:space="preserve">Proceedings of the 21st International Conference on Science and Technology Indicators</w:t>
+      </w:r>
+      <w:r>
+        <w:t xml:space="preserve">.</w:t>
+      </w:r>
+      <w:r>
+        <w:t xml:space="preserve"> </w:t>
+      </w:r>
+      <w:hyperlink r:id="rId101">
+        <w:r>
+          <w:rPr>
+            <w:rStyle w:val="Hyperlink"/>
+          </w:rPr>
+          <w:t xml:space="preserve">https://summit.sfu.ca/_flysystem/fedora/sfu_migrate/16763/ojsstats2016.pdf</w:t>
+        </w:r>
+      </w:hyperlink>
+    </w:p>
+    <w:bookmarkEnd w:id="102"/>
+    <w:bookmarkStart w:id="104" w:name="ref-chavarro2025open"/>
+    <w:p>
+      <w:pPr>
+        <w:pStyle w:val="Bibliography"/>
+      </w:pPr>
+      <w:r>
+        <w:t xml:space="preserve">Chavarro, D., Alperin, J. P., &amp; Willinsky, J. (2025). On the open road to universal indexing: OpenAlex and Open Journal Systems.</w:t>
+      </w:r>
+      <w:r>
+        <w:t xml:space="preserve"> </w:t>
+      </w:r>
+      <w:r>
+        <w:rPr>
+          <w:i/>
+          <w:iCs/>
+        </w:rPr>
+        <w:t xml:space="preserve">Quantitative Science Studies</w:t>
+      </w:r>
+      <w:r>
+        <w:t xml:space="preserve">,</w:t>
+      </w:r>
+      <w:r>
+        <w:t xml:space="preserve"> </w:t>
+      </w:r>
+      <w:r>
+        <w:rPr>
+          <w:i/>
+          <w:iCs/>
+        </w:rPr>
+        <w:t xml:space="preserve">6</w:t>
+      </w:r>
+      <w:r>
+        <w:t xml:space="preserve">, 1039-1058.</w:t>
+      </w:r>
+      <w:r>
+        <w:t xml:space="preserve"> </w:t>
+      </w:r>
+      <w:hyperlink r:id="rId103">
+        <w:r>
+          <w:rPr>
+            <w:rStyle w:val="Hyperlink"/>
+          </w:rPr>
+          <w:t xml:space="preserve">https://doi.org/10.1162/QSS.a.17</w:t>
+        </w:r>
+      </w:hyperlink>
+    </w:p>
+    <w:bookmarkEnd w:id="104"/>
+    <w:bookmarkStart w:id="106" w:name="ref-khanna2022recalibrating"/>
+    <w:p>
+      <w:pPr>
+        <w:pStyle w:val="Bibliography"/>
+      </w:pPr>
+      <w:r>
+        <w:t xml:space="preserve">Khanna, S., Ball, J., Alperin, J. P., &amp; Willinsky, J. (2022). Recalibrating the scope of scholarly publishing: A modest step in a vast decolonization process.</w:t>
+      </w:r>
+      <w:r>
+        <w:t xml:space="preserve"> </w:t>
+      </w:r>
+      <w:r>
+        <w:rPr>
+          <w:i/>
+          <w:iCs/>
+        </w:rPr>
+        <w:t xml:space="preserve">Quantitative Science Studies</w:t>
+      </w:r>
+      <w:r>
+        <w:t xml:space="preserve">,</w:t>
+      </w:r>
+      <w:r>
+        <w:t xml:space="preserve"> </w:t>
+      </w:r>
+      <w:r>
+        <w:rPr>
+          <w:i/>
+          <w:iCs/>
+        </w:rPr>
+        <w:t xml:space="preserve">3</w:t>
+      </w:r>
+      <w:r>
+        <w:t xml:space="preserve">(4), 912-930.</w:t>
+      </w:r>
+      <w:r>
+        <w:t xml:space="preserve"> </w:t>
+      </w:r>
+      <w:hyperlink r:id="rId105">
+        <w:r>
+          <w:rPr>
+            <w:rStyle w:val="Hyperlink"/>
+          </w:rPr>
+          <w:t xml:space="preserve">https://doi.org/10.1162/qss_a_00228</w:t>
+        </w:r>
+      </w:hyperlink>
+    </w:p>
+    <w:bookmarkEnd w:id="106"/>
+    <w:bookmarkStart w:id="108" w:name="ref-khanna2024details"/>
+    <w:p>
+      <w:pPr>
+        <w:pStyle w:val="Bibliography"/>
+      </w:pPr>
+      <w:r>
+        <w:t xml:space="preserve">Khanna, S., Raoni, J., Smecher, A., Alperin, J. P., Ball, J., &amp; Willinsky, J. (2024).</w:t>
+      </w:r>
+      <w:r>
+        <w:t xml:space="preserve"> </w:t>
+      </w:r>
+      <w:r>
+        <w:rPr>
+          <w:i/>
+          <w:iCs/>
+        </w:rPr>
+        <w:t xml:space="preserve">Details of publications using software by the Public Knowledge Project</w:t>
+      </w:r>
+      <w:r>
+        <w:t xml:space="preserve">. Harvard Dataverse.</w:t>
+      </w:r>
+      <w:r>
+        <w:t xml:space="preserve"> </w:t>
+      </w:r>
+      <w:hyperlink r:id="rId107">
+        <w:r>
+          <w:rPr>
+            <w:rStyle w:val="Hyperlink"/>
+          </w:rPr>
+          <w:t xml:space="preserve">https://doi.org/10.7910/DVN/OCZNVY</w:t>
+        </w:r>
+      </w:hyperlink>
+    </w:p>
+    <w:bookmarkEnd w:id="108"/>
+    <w:bookmarkEnd w:id="109"/>
+    <w:bookmarkEnd w:id="110"/>
+    <w:bookmarkStart w:id="111" w:name="colaboraciones"/>
     <w:p>
       <w:pPr>
         <w:pStyle w:val="Heading2"/>
@@ -22209,7 +22229,7 @@
         </w:pict>
       </w:r>
     </w:p>
-    <w:bookmarkEnd w:id="102"/>
+    <w:bookmarkEnd w:id="111"/>
     <w:bookmarkStart w:id="128" w:name="anexos"/>
     <w:p>
       <w:pPr>
@@ -22219,7 +22239,7 @@
         <w:t xml:space="preserve">Anexos</w:t>
       </w:r>
     </w:p>
-    <w:bookmarkStart w:id="105" w:name="X72669e46f2b090001ecb850c965dde293bab796"/>
+    <w:bookmarkStart w:id="114" w:name="X72669e46f2b090001ecb850c965dde293bab796"/>
     <w:p>
       <w:pPr>
         <w:pStyle w:val="Heading3"/>
@@ -22228,7 +22248,7 @@
         <w:t xml:space="preserve">Anexo A: Diccionario de datos del PKP Beacon</w:t>
       </w:r>
     </w:p>
-    <w:bookmarkStart w:id="103" w:name="campos-descriptivos"/>
+    <w:bookmarkStart w:id="112" w:name="campos-descriptivos"/>
     <w:p>
       <w:pPr>
         <w:pStyle w:val="Heading4"/>
@@ -22515,8 +22535,8 @@
         </w:tc>
       </w:tr>
     </w:tbl>
-    <w:bookmarkEnd w:id="103"/>
-    <w:bookmarkStart w:id="104" w:name="campos-de-conteo-y-actividad"/>
+    <w:bookmarkEnd w:id="112"/>
+    <w:bookmarkStart w:id="113" w:name="campos-de-conteo-y-actividad"/>
     <w:p>
       <w:pPr>
         <w:pStyle w:val="Heading4"/>
@@ -22728,9 +22748,9 @@
         </w:tc>
       </w:tr>
     </w:tbl>
-    <w:bookmarkEnd w:id="104"/>
-    <w:bookmarkEnd w:id="105"/>
-    <w:bookmarkStart w:id="108" w:name="anexo-b-scripts-desarrollados"/>
+    <w:bookmarkEnd w:id="113"/>
+    <w:bookmarkEnd w:id="114"/>
+    <w:bookmarkStart w:id="117" w:name="anexo-b-scripts-desarrollados"/>
     <w:p>
       <w:pPr>
         <w:pStyle w:val="Heading3"/>
@@ -22739,7 +22759,7 @@
         <w:t xml:space="preserve">Anexo B: Scripts desarrollados</w:t>
       </w:r>
     </w:p>
-    <w:bookmarkStart w:id="106" w:name="scripts-de-análisis-general"/>
+    <w:bookmarkStart w:id="115" w:name="scripts-de-análisis-general"/>
     <w:p>
       <w:pPr>
         <w:pStyle w:val="Heading4"/>
@@ -22820,8 +22840,8 @@
         <w:t xml:space="preserve">: Dashboards interactivos</w:t>
       </w:r>
     </w:p>
-    <w:bookmarkEnd w:id="106"/>
-    <w:bookmarkStart w:id="107" w:name="scripts-específicos-de-chile"/>
+    <w:bookmarkEnd w:id="115"/>
+    <w:bookmarkStart w:id="116" w:name="scripts-específicos-de-chile"/>
     <w:p>
       <w:pPr>
         <w:pStyle w:val="Heading4"/>
@@ -23010,9 +23030,9 @@
         <w:t xml:space="preserve">: Análisis estratégico y categorización por visibilidad</w:t>
       </w:r>
     </w:p>
-    <w:bookmarkEnd w:id="107"/>
-    <w:bookmarkEnd w:id="108"/>
-    <w:bookmarkStart w:id="114" w:name="anexo-c-proceso-de-evaluación-en-dialnet"/>
+    <w:bookmarkEnd w:id="116"/>
+    <w:bookmarkEnd w:id="117"/>
+    <w:bookmarkStart w:id="123" w:name="anexo-c-proceso-de-evaluación-en-dialnet"/>
     <w:p>
       <w:pPr>
         <w:pStyle w:val="Heading3"/>
@@ -23021,7 +23041,7 @@
         <w:t xml:space="preserve">Anexo C: Proceso de evaluación en Dialnet</w:t>
       </w:r>
     </w:p>
-    <w:bookmarkStart w:id="109" w:name="estado-actual"/>
+    <w:bookmarkStart w:id="118" w:name="estado-actual"/>
     <w:p>
       <w:pPr>
         <w:pStyle w:val="Heading4"/>
@@ -23048,8 +23068,8 @@
         <w:t xml:space="preserve">de envío de 246 URLs únicas de instalaciones chilenas a través del portal web de Dialnet para solicitud de informes de calidad.</w:t>
       </w:r>
     </w:p>
-    <w:bookmarkEnd w:id="109"/>
-    <w:bookmarkStart w:id="110" w:name="organización-de-informes-descargados"/>
+    <w:bookmarkEnd w:id="118"/>
+    <w:bookmarkStart w:id="119" w:name="organización-de-informes-descargados"/>
     <w:p>
       <w:pPr>
         <w:pStyle w:val="Heading4"/>
@@ -23309,8 +23329,8 @@
         <w:t xml:space="preserve">└── ...</w:t>
       </w:r>
     </w:p>
-    <w:bookmarkEnd w:id="110"/>
-    <w:bookmarkStart w:id="111" w:name="registro-de-errores-del-sistema-nexus"/>
+    <w:bookmarkEnd w:id="119"/>
+    <w:bookmarkStart w:id="120" w:name="registro-de-errores-del-sistema-nexus"/>
     <w:p>
       <w:pPr>
         <w:pStyle w:val="Heading4"/>
@@ -23481,8 +23501,8 @@
         <w:t xml:space="preserve">: Problemas en la configuración del servidor OJS</w:t>
       </w:r>
     </w:p>
-    <w:bookmarkEnd w:id="111"/>
-    <w:bookmarkStart w:id="112" w:name="limitaciones-identificadas"/>
+    <w:bookmarkEnd w:id="120"/>
+    <w:bookmarkStart w:id="121" w:name="limitaciones-identificadas"/>
     <w:p>
       <w:pPr>
         <w:pStyle w:val="Heading4"/>
@@ -23539,8 +23559,8 @@
         <w:t xml:space="preserve">Algunos endpoints OAI presentan problemas técnicos</w:t>
       </w:r>
     </w:p>
-    <w:bookmarkEnd w:id="112"/>
-    <w:bookmarkStart w:id="113" w:name="alternativas-evaluadas"/>
+    <w:bookmarkEnd w:id="121"/>
+    <w:bookmarkStart w:id="122" w:name="alternativas-evaluadas"/>
     <w:p>
       <w:pPr>
         <w:pStyle w:val="Heading4"/>
@@ -23597,8 +23617,8 @@
         <w:t xml:space="preserve">Pre-validación técnica de endpoints OAI antes del envío</w:t>
       </w:r>
     </w:p>
-    <w:bookmarkEnd w:id="113"/>
-    <w:bookmarkEnd w:id="114"/>
+    <w:bookmarkEnd w:id="122"/>
+    <w:bookmarkEnd w:id="123"/>
     <w:bookmarkStart w:id="127" w:name="anexo-d-reproducibilidad"/>
     <w:p>
       <w:pPr>
@@ -23608,7 +23628,7 @@
         <w:t xml:space="preserve">Anexo D: Reproducibilidad</w:t>
       </w:r>
     </w:p>
-    <w:bookmarkStart w:id="115" w:name="requisitos-del-sistema"/>
+    <w:bookmarkStart w:id="124" w:name="requisitos-del-sistema"/>
     <w:p>
       <w:pPr>
         <w:pStyle w:val="Heading4"/>
@@ -23653,8 +23673,8 @@
         <w:t xml:space="preserve">Sistema operativo: Linux/macOS (scripts optimizados para bash)</w:t>
       </w:r>
     </w:p>
-    <w:bookmarkEnd w:id="115"/>
-    <w:bookmarkStart w:id="116" w:name="repositorio-de-código"/>
+    <w:bookmarkEnd w:id="124"/>
+    <w:bookmarkStart w:id="125" w:name="repositorio-de-código"/>
     <w:p>
       <w:pPr>
         <w:pStyle w:val="Heading4"/>
@@ -23811,7 +23831,7 @@
         <w:t xml:space="preserve">/visualizations_v6/</w:t>
       </w:r>
     </w:p>
-    <w:bookmarkEnd w:id="116"/>
+    <w:bookmarkEnd w:id="125"/>
     <w:bookmarkStart w:id="126" w:name="estructura-de-archivos-generados"/>
     <w:p>
       <w:pPr>
@@ -24138,170 +24158,6 @@
         <w:t xml:space="preserve">    └── ...</w:t>
       </w:r>
     </w:p>
-    <w:bookmarkStart w:id="125" w:name="refs"/>
-    <w:bookmarkStart w:id="118" w:name="ref-alperin2016peripheries"/>
-    <w:p>
-      <w:pPr>
-        <w:pStyle w:val="Bibliography"/>
-      </w:pPr>
-      <w:r>
-        <w:t xml:space="preserve">Alperin, J. P., Stranack, K., &amp; Garnett, A. (2016). On the Peripheries of Scholarly Infrastructure: A Look at the Journals Using Open Journal Systems.</w:t>
-      </w:r>
-      <w:r>
-        <w:t xml:space="preserve"> </w:t>
-      </w:r>
-      <w:r>
-        <w:rPr>
-          <w:i/>
-          <w:iCs/>
-        </w:rPr>
-        <w:t xml:space="preserve">Proceedings of the 21st International Conference on Science and Technology Indicators</w:t>
-      </w:r>
-      <w:r>
-        <w:t xml:space="preserve">.</w:t>
-      </w:r>
-      <w:r>
-        <w:t xml:space="preserve"> </w:t>
-      </w:r>
-      <w:hyperlink r:id="rId117">
-        <w:r>
-          <w:rPr>
-            <w:rStyle w:val="Hyperlink"/>
-          </w:rPr>
-          <w:t xml:space="preserve">http://ocs.editorial.upv.es/index.php/STI2016/STI2016/paper/viewFile/4543/2327</w:t>
-        </w:r>
-      </w:hyperlink>
-    </w:p>
-    <w:bookmarkEnd w:id="118"/>
-    <w:bookmarkStart w:id="120" w:name="ref-chavarro2025open"/>
-    <w:p>
-      <w:pPr>
-        <w:pStyle w:val="Bibliography"/>
-      </w:pPr>
-      <w:r>
-        <w:t xml:space="preserve">Chavarro, D., Alperin, J. P., &amp; Willinsky, J. (2025). On the open road to universal indexing: OpenAlex and Open Journal Systems.</w:t>
-      </w:r>
-      <w:r>
-        <w:t xml:space="preserve"> </w:t>
-      </w:r>
-      <w:r>
-        <w:rPr>
-          <w:i/>
-          <w:iCs/>
-        </w:rPr>
-        <w:t xml:space="preserve">Quantitative Science Studies</w:t>
-      </w:r>
-      <w:r>
-        <w:t xml:space="preserve">,</w:t>
-      </w:r>
-      <w:r>
-        <w:t xml:space="preserve"> </w:t>
-      </w:r>
-      <w:r>
-        <w:rPr>
-          <w:i/>
-          <w:iCs/>
-        </w:rPr>
-        <w:t xml:space="preserve">6</w:t>
-      </w:r>
-      <w:r>
-        <w:t xml:space="preserve">, 1039-1058.</w:t>
-      </w:r>
-      <w:r>
-        <w:t xml:space="preserve"> </w:t>
-      </w:r>
-      <w:hyperlink r:id="rId119">
-        <w:r>
-          <w:rPr>
-            <w:rStyle w:val="Hyperlink"/>
-          </w:rPr>
-          <w:t xml:space="preserve">https://doi.org/10.1162/QSS.a.17</w:t>
-        </w:r>
-      </w:hyperlink>
-    </w:p>
-    <w:bookmarkEnd w:id="120"/>
-    <w:bookmarkStart w:id="122" w:name="ref-khanna2022recalibrating"/>
-    <w:p>
-      <w:pPr>
-        <w:pStyle w:val="Bibliography"/>
-      </w:pPr>
-      <w:r>
-        <w:t xml:space="preserve">Khanna, S., Ball, J., Alperin, J. P., &amp; Willinsky, J. (2022). Recalibrating the scope of scholarly publishing: A modest step in a vast decolonization process.</w:t>
-      </w:r>
-      <w:r>
-        <w:t xml:space="preserve"> </w:t>
-      </w:r>
-      <w:r>
-        <w:rPr>
-          <w:i/>
-          <w:iCs/>
-        </w:rPr>
-        <w:t xml:space="preserve">Quantitative Science Studies</w:t>
-      </w:r>
-      <w:r>
-        <w:t xml:space="preserve">,</w:t>
-      </w:r>
-      <w:r>
-        <w:t xml:space="preserve"> </w:t>
-      </w:r>
-      <w:r>
-        <w:rPr>
-          <w:i/>
-          <w:iCs/>
-        </w:rPr>
-        <w:t xml:space="preserve">3</w:t>
-      </w:r>
-      <w:r>
-        <w:t xml:space="preserve">(4), 912-930.</w:t>
-      </w:r>
-      <w:r>
-        <w:t xml:space="preserve"> </w:t>
-      </w:r>
-      <w:hyperlink r:id="rId121">
-        <w:r>
-          <w:rPr>
-            <w:rStyle w:val="Hyperlink"/>
-          </w:rPr>
-          <w:t xml:space="preserve">https://doi.org/10.1162/qss_a_00228</w:t>
-        </w:r>
-      </w:hyperlink>
-    </w:p>
-    <w:bookmarkEnd w:id="122"/>
-    <w:bookmarkStart w:id="124" w:name="ref-khanna2024details"/>
-    <w:p>
-      <w:pPr>
-        <w:pStyle w:val="Bibliography"/>
-      </w:pPr>
-      <w:r>
-        <w:t xml:space="preserve">Khanna, S., Raoni, J., Smecher, A., Alperin, J. P., Ball, J., &amp; Willinsky, J. (2024).</w:t>
-      </w:r>
-      <w:r>
-        <w:t xml:space="preserve"> </w:t>
-      </w:r>
-      <w:r>
-        <w:rPr>
-          <w:i/>
-          <w:iCs/>
-        </w:rPr>
-        <w:t xml:space="preserve">Details of publications using software by the Public Knowledge Project</w:t>
-      </w:r>
-      <w:r>
-        <w:t xml:space="preserve">. Harvard Dataverse.</w:t>
-      </w:r>
-      <w:r>
-        <w:t xml:space="preserve"> </w:t>
-      </w:r>
-      <w:hyperlink r:id="rId123">
-        <w:r>
-          <w:rPr>
-            <w:rStyle w:val="Hyperlink"/>
-          </w:rPr>
-          <w:t xml:space="preserve">https://doi.org/10.7910/DVN/OCZNVY</w:t>
-        </w:r>
-      </w:hyperlink>
-    </w:p>
-    <w:bookmarkEnd w:id="124"/>
-    <w:bookmarkEnd w:id="125"/>
     <w:bookmarkEnd w:id="126"/>
     <w:bookmarkEnd w:id="127"/>
     <w:bookmarkEnd w:id="128"/>

</xml_diff>